<commit_message>
Fix: Add client creation endpoint and duplicate NIF validation with visual error messages
</commit_message>
<xml_diff>
--- a/outputs/Ficha_2_2.docx
+++ b/outputs/Ficha_2_2.docx
@@ -4387,7 +4387,7 @@
                 <w:rFonts w:ascii="Arial" w:hAnsi="Arial"/>
                 <w:sz w:val="20"/>
               </w:rPr>
-              <w:t>PEDRO MORENO IZQUIERDO</w:t>
+              <w:t>ACCENTURE OUTSOURCING SERVICES,</w:t>
             </w:r>
           </w:p>
         </w:tc>
@@ -4418,7 +4418,7 @@
                 <w:rFonts w:ascii="Arial" w:hAnsi="Arial"/>
                 <w:sz w:val="20"/>
               </w:rPr>
-              <w:t>47072906W</w:t>
+              <w:t>A80949175</w:t>
             </w:r>
           </w:p>
         </w:tc>
@@ -4509,7 +4509,7 @@
                 <w:rFonts w:ascii="Arial" w:hAnsi="Arial"/>
                 <w:sz w:val="20"/>
               </w:rPr>
-              <w:t>Test Cliente</w:t>
+              <w:t>Eddie</w:t>
             </w:r>
           </w:p>
         </w:tc>
@@ -4540,7 +4540,7 @@
                 <w:rFonts w:ascii="Arial" w:hAnsi="Arial"/>
                 <w:sz w:val="20"/>
               </w:rPr>
-              <w:t>A12345678</w:t>
+              <w:t>12345678A</w:t>
             </w:r>
           </w:p>
         </w:tc>
@@ -4841,7 +4841,7 @@
                 <w:rFonts w:ascii="Arial" w:hAnsi="Arial"/>
                 <w:sz w:val="20"/>
               </w:rPr>
-              <w:t>6.457,44 €</w:t>
+              <w:t>1.126,65 €</w:t>
             </w:r>
           </w:p>
         </w:tc>
@@ -4980,7 +4980,7 @@
                 <w:b/>
                 <w:sz w:val="20"/>
               </w:rPr>
-              <w:t>6.457,44 €</w:t>
+              <w:t>1.126,65 €</w:t>
             </w:r>
           </w:p>
         </w:tc>
@@ -5685,7 +5685,7 @@
                 <w:b/>
                 <w:sz w:val="20"/>
               </w:rPr>
-              <w:t>6.457,44 €</w:t>
+              <w:t>1.126,65 €</w:t>
             </w:r>
           </w:p>
         </w:tc>
@@ -5756,7 +5756,7 @@
                 <w:rFonts w:ascii="Arial" w:hAnsi="Arial"/>
                 <w:sz w:val="20"/>
               </w:rPr>
-              <w:t>ET SYSTEMS GLOBAL STORAGE SOLUTIONS S.L</w:t>
+              <w:t>DELOITTE TECHNOLOGY &amp; TRANSFORMATION S.L.U.</w:t>
             </w:r>
           </w:p>
         </w:tc>
@@ -5787,7 +5787,7 @@
                 <w:rFonts w:ascii="Arial" w:hAnsi="Arial"/>
                 <w:sz w:val="20"/>
               </w:rPr>
-              <w:t>B64625338</w:t>
+              <w:t>B16436099</w:t>
             </w:r>
           </w:p>
         </w:tc>
@@ -5878,7 +5878,7 @@
                 <w:rFonts w:ascii="Arial" w:hAnsi="Arial"/>
                 <w:sz w:val="20"/>
               </w:rPr>
-              <w:t>Test Cliente</w:t>
+              <w:t>Eddie</w:t>
             </w:r>
           </w:p>
         </w:tc>
@@ -5909,7 +5909,7 @@
                 <w:rFonts w:ascii="Arial" w:hAnsi="Arial"/>
                 <w:sz w:val="20"/>
               </w:rPr>
-              <w:t>A12345678</w:t>
+              <w:t>12345678A</w:t>
             </w:r>
           </w:p>
         </w:tc>
@@ -6210,7 +6210,7 @@
                 <w:rFonts w:ascii="Arial" w:hAnsi="Arial"/>
                 <w:sz w:val="20"/>
               </w:rPr>
-              <w:t>13.873,34 €</w:t>
+              <w:t>2.024,01 €</w:t>
             </w:r>
           </w:p>
         </w:tc>
@@ -6349,7 +6349,7 @@
                 <w:b/>
                 <w:sz w:val="20"/>
               </w:rPr>
-              <w:t>13.873,34 €</w:t>
+              <w:t>2.024,01 €</w:t>
             </w:r>
           </w:p>
         </w:tc>
@@ -7054,7 +7054,4114 @@
                 <w:b/>
                 <w:sz w:val="20"/>
               </w:rPr>
-              <w:t>13.873,34 €</w:t>
+              <w:t>2.024,01 €</w:t>
+            </w:r>
+          </w:p>
+        </w:tc>
+      </w:tr>
+    </w:tbl>
+    <w:p>
+      <w:r>
+        <w:br w:type="page"/>
+      </w:r>
+    </w:p>
+    <w:p>
+      <w:pPr>
+        <w:spacing w:line="240" w:lineRule="auto"/>
+        <w:ind w:left="-567" w:right="-425"/>
+        <w:jc w:val="both"/>
+      </w:pPr>
+      <w:r>
+        <w:rPr>
+          <w:rFonts w:ascii="Arial" w:hAnsi="Arial"/>
+          <w:b/>
+          <w:sz w:val="20"/>
+        </w:rPr>
+        <w:t>1. IDENTIFICACIÓN DE LA ENTIDAD COLABORADORA:</w:t>
+      </w:r>
+    </w:p>
+    <w:tbl>
+      <w:tblPr>
+        <w:tblStyle w:val="Tablaconcuadrcula"/>
+        <w:tblW w:type="auto" w:w="0"/>
+        <w:tblLook w:firstColumn="1" w:firstRow="1" w:lastColumn="0" w:lastRow="0" w:noHBand="0" w:noVBand="1" w:val="04A0"/>
+        <w:jc w:val="left"/>
+        <w:tblInd w:w="-470" w:type="dxa"/>
+        <w:tblW w:w="10393" w:type="dxa"/>
+      </w:tblPr>
+      <w:tblGrid>
+        <w:gridCol w:w="1728"/>
+        <w:gridCol w:w="1728"/>
+        <w:gridCol w:w="1728"/>
+        <w:gridCol w:w="1728"/>
+        <w:gridCol w:w="1728"/>
+      </w:tblGrid>
+      <w:tr>
+        <w:tc>
+          <w:tcPr>
+            <w:tcW w:type="dxa" w:w="2307"/>
+            <w:shd w:val="clear" w:fill="F2F2F2"/>
+          </w:tcPr>
+          <w:p>
+            <w:r/>
+            <w:r>
+              <w:rPr>
+                <w:rFonts w:ascii="Arial" w:hAnsi="Arial"/>
+                <w:b/>
+                <w:sz w:val="24"/>
+              </w:rPr>
+              <w:t>Razón social</w:t>
+            </w:r>
+          </w:p>
+        </w:tc>
+        <w:tc>
+          <w:tcPr>
+            <w:tcW w:type="dxa" w:w="6094"/>
+            <w:gridSpan w:val="2"/>
+          </w:tcPr>
+          <w:p>
+            <w:r>
+              <w:rPr>
+                <w:rFonts w:ascii="Arial" w:hAnsi="Arial"/>
+                <w:sz w:val="20"/>
+              </w:rPr>
+              <w:t>DELOITTE CONSULTING, S.L.U.</w:t>
+            </w:r>
+          </w:p>
+        </w:tc>
+        <w:tc>
+          <w:tcPr>
+            <w:tcW w:type="dxa" w:w="646"/>
+            <w:shd w:val="clear" w:fill="F2F2F2"/>
+          </w:tcPr>
+          <w:p>
+            <w:r/>
+            <w:r>
+              <w:rPr>
+                <w:rFonts w:ascii="Arial" w:hAnsi="Arial"/>
+                <w:b/>
+                <w:sz w:val="24"/>
+              </w:rPr>
+              <w:t>NIF</w:t>
+            </w:r>
+          </w:p>
+        </w:tc>
+        <w:tc>
+          <w:tcPr>
+            <w:tcW w:type="dxa" w:w="1344"/>
+          </w:tcPr>
+          <w:p>
+            <w:r>
+              <w:rPr>
+                <w:rFonts w:ascii="Arial" w:hAnsi="Arial"/>
+                <w:sz w:val="20"/>
+              </w:rPr>
+              <w:t>B81690471</w:t>
+            </w:r>
+          </w:p>
+        </w:tc>
+      </w:tr>
+      <w:tr>
+        <w:tc>
+          <w:tcPr>
+            <w:tcW w:type="dxa" w:w="2307"/>
+            <w:shd w:val="clear" w:fill="F2F2F2"/>
+          </w:tcPr>
+          <w:p>
+            <w:r/>
+            <w:r>
+              <w:rPr>
+                <w:rFonts w:ascii="Arial" w:hAnsi="Arial"/>
+                <w:b/>
+                <w:sz w:val="22"/>
+              </w:rPr>
+              <w:t>País de la entidad</w:t>
+            </w:r>
+          </w:p>
+        </w:tc>
+        <w:tc>
+          <w:tcPr>
+            <w:tcW w:type="dxa" w:w="6094"/>
+            <w:gridSpan w:val="2"/>
+          </w:tcPr>
+          <w:p>
+            <w:r>
+              <w:rPr>
+                <w:rFonts w:ascii="Arial" w:hAnsi="Arial"/>
+                <w:sz w:val="20"/>
+              </w:rPr>
+              <w:t>España</w:t>
+            </w:r>
+          </w:p>
+        </w:tc>
+        <w:tc>
+          <w:tcPr>
+            <w:tcW w:type="dxa" w:w="646"/>
+            <w:shd w:val="clear" w:fill="F2F2F2"/>
+          </w:tcPr>
+          <w:p>
+            <w:r/>
+            <w:r>
+              <w:rPr>
+                <w:rFonts w:ascii="Arial" w:hAnsi="Arial"/>
+                <w:b/>
+                <w:sz w:val="22"/>
+              </w:rPr>
+              <w:t xml:space="preserve"> </w:t>
+            </w:r>
+          </w:p>
+        </w:tc>
+        <w:tc>
+          <w:tcPr>
+            <w:tcW w:type="dxa" w:w="1344"/>
+          </w:tcPr>
+          <w:p/>
+        </w:tc>
+      </w:tr>
+      <w:tr>
+        <w:tc>
+          <w:tcPr>
+            <w:tcW w:type="dxa" w:w="2307"/>
+            <w:shd w:val="clear" w:fill="F2F2F2"/>
+          </w:tcPr>
+          <w:p>
+            <w:r/>
+            <w:r>
+              <w:rPr>
+                <w:rFonts w:ascii="Arial" w:hAnsi="Arial"/>
+                <w:b/>
+                <w:sz w:val="22"/>
+              </w:rPr>
+              <w:t>Entidad contratante</w:t>
+            </w:r>
+          </w:p>
+        </w:tc>
+        <w:tc>
+          <w:tcPr>
+            <w:tcW w:type="dxa" w:w="6094"/>
+            <w:gridSpan w:val="2"/>
+          </w:tcPr>
+          <w:p>
+            <w:r>
+              <w:rPr>
+                <w:rFonts w:ascii="Arial" w:hAnsi="Arial"/>
+                <w:sz w:val="20"/>
+              </w:rPr>
+              <w:t>Eddie</w:t>
+            </w:r>
+          </w:p>
+        </w:tc>
+        <w:tc>
+          <w:tcPr>
+            <w:tcW w:type="dxa" w:w="646"/>
+            <w:shd w:val="clear" w:fill="F2F2F2"/>
+          </w:tcPr>
+          <w:p>
+            <w:r/>
+            <w:r>
+              <w:rPr>
+                <w:rFonts w:ascii="Arial" w:hAnsi="Arial"/>
+                <w:b/>
+                <w:sz w:val="22"/>
+              </w:rPr>
+              <w:t xml:space="preserve">NIF </w:t>
+            </w:r>
+          </w:p>
+        </w:tc>
+        <w:tc>
+          <w:tcPr>
+            <w:tcW w:type="dxa" w:w="1344"/>
+          </w:tcPr>
+          <w:p>
+            <w:r>
+              <w:rPr>
+                <w:rFonts w:ascii="Arial" w:hAnsi="Arial"/>
+                <w:sz w:val="20"/>
+              </w:rPr>
+              <w:t>12345678A</w:t>
+            </w:r>
+          </w:p>
+        </w:tc>
+      </w:tr>
+      <w:tr>
+        <w:tc>
+          <w:tcPr>
+            <w:tcW w:type="dxa" w:w="2307"/>
+            <w:vMerge w:val="restart"/>
+            <w:shd w:val="clear" w:fill="F2F2F2"/>
+          </w:tcPr>
+          <w:p>
+            <w:r/>
+            <w:r>
+              <w:rPr>
+                <w:rFonts w:ascii="Arial" w:hAnsi="Arial"/>
+                <w:b/>
+                <w:sz w:val="20"/>
+              </w:rPr>
+              <w:t>Ubicación de la Actividad principal del proyecto</w:t>
+            </w:r>
+          </w:p>
+        </w:tc>
+        <w:tc>
+          <w:tcPr>
+            <w:tcW w:type="dxa" w:w="2069"/>
+            <w:shd w:val="clear" w:fill="F2F2F2"/>
+          </w:tcPr>
+          <w:p>
+            <w:r/>
+            <w:r>
+              <w:rPr>
+                <w:rFonts w:ascii="Arial" w:hAnsi="Arial"/>
+                <w:b/>
+                <w:sz w:val="20"/>
+              </w:rPr>
+              <w:t>Localidad</w:t>
+            </w:r>
+          </w:p>
+        </w:tc>
+        <w:tc>
+          <w:tcPr>
+            <w:tcW w:type="dxa" w:w="6015"/>
+            <w:gridSpan w:val="3"/>
+          </w:tcPr>
+          <w:p/>
+        </w:tc>
+      </w:tr>
+      <w:tr>
+        <w:tc>
+          <w:tcPr>
+            <w:tcW w:type="dxa" w:w="2307"/>
+            <w:vMerge/>
+          </w:tcPr>
+          <w:p/>
+        </w:tc>
+        <w:tc>
+          <w:tcPr>
+            <w:tcW w:type="dxa" w:w="2069"/>
+            <w:shd w:val="clear" w:fill="F2F2F2"/>
+          </w:tcPr>
+          <w:p>
+            <w:r/>
+            <w:r>
+              <w:rPr>
+                <w:rFonts w:ascii="Arial" w:hAnsi="Arial"/>
+                <w:b/>
+                <w:sz w:val="20"/>
+              </w:rPr>
+              <w:t>Provincia</w:t>
+            </w:r>
+          </w:p>
+        </w:tc>
+        <w:tc>
+          <w:tcPr>
+            <w:tcW w:type="dxa" w:w="6015"/>
+            <w:gridSpan w:val="3"/>
+          </w:tcPr>
+          <w:p/>
+        </w:tc>
+      </w:tr>
+      <w:tr>
+        <w:tc>
+          <w:tcPr>
+            <w:tcW w:type="dxa" w:w="2307"/>
+            <w:vMerge/>
+          </w:tcPr>
+          <w:p/>
+        </w:tc>
+        <w:tc>
+          <w:tcPr>
+            <w:tcW w:type="dxa" w:w="2069"/>
+            <w:shd w:val="clear" w:fill="F2F2F2"/>
+          </w:tcPr>
+          <w:p>
+            <w:r/>
+            <w:r>
+              <w:rPr>
+                <w:rFonts w:ascii="Arial" w:hAnsi="Arial"/>
+                <w:b/>
+                <w:sz w:val="20"/>
+              </w:rPr>
+              <w:t>País de realización</w:t>
+            </w:r>
+          </w:p>
+        </w:tc>
+        <w:tc>
+          <w:tcPr>
+            <w:tcW w:type="dxa" w:w="6015"/>
+            <w:gridSpan w:val="3"/>
+          </w:tcPr>
+          <w:p/>
+        </w:tc>
+      </w:tr>
+    </w:tbl>
+    <w:p/>
+    <w:p>
+      <w:pPr>
+        <w:ind w:left="-567" w:right="-425"/>
+        <w:jc w:val="both"/>
+      </w:pPr>
+      <w:r>
+        <w:rPr>
+          <w:rFonts w:ascii="Arial" w:hAnsi="Arial"/>
+          <w:b/>
+          <w:sz w:val="20"/>
+        </w:rPr>
+        <w:t>2. JUSTIFICACIÓN Y DESCRIPCIÓN DE LA COLABORACIÓN. DETALLE DE ACTIVIDADES A REALIZAR POR LA ENTIDAD COLABORADORA EN EL PROYECTO:</w:t>
+      </w:r>
+    </w:p>
+    <w:tbl>
+      <w:tblPr>
+        <w:tblStyle w:val="Tablaconcuadrcula"/>
+        <w:tblW w:type="auto" w:w="0"/>
+        <w:tblLook w:firstColumn="1" w:firstRow="1" w:lastColumn="0" w:lastRow="0" w:noHBand="0" w:noVBand="1" w:val="04A0"/>
+        <w:jc w:val="left"/>
+        <w:tblInd w:w="-470" w:type="dxa"/>
+        <w:tblW w:w="10393" w:type="dxa"/>
+      </w:tblPr>
+      <w:tblGrid>
+        <w:gridCol w:w="8640"/>
+      </w:tblGrid>
+      <w:tr>
+        <w:trPr>
+          <w:trHeight w:val="1293"/>
+        </w:trPr>
+        <w:tc>
+          <w:tcPr>
+            <w:tcW w:type="dxa" w:w="8640"/>
+          </w:tcPr>
+          <w:p>
+            <w:r>
+              <w:rPr>
+                <w:rFonts w:ascii="Arial" w:hAnsi="Arial"/>
+                <w:sz w:val="20"/>
+              </w:rPr>
+              <w:t xml:space="preserve"> </w:t>
+            </w:r>
+          </w:p>
+        </w:tc>
+      </w:tr>
+    </w:tbl>
+    <w:p/>
+    <w:p>
+      <w:pPr>
+        <w:ind w:left="-567" w:right="-425"/>
+      </w:pPr>
+      <w:r>
+        <w:rPr>
+          <w:rFonts w:ascii="Arial" w:hAnsi="Arial"/>
+          <w:b/>
+          <w:sz w:val="20"/>
+        </w:rPr>
+        <w:t>3.COSTE DE LA COLABORACIÓN</w:t>
+      </w:r>
+    </w:p>
+    <w:tbl>
+      <w:tblPr>
+        <w:tblStyle w:val="Tablaconcuadrcula"/>
+        <w:tblW w:type="auto" w:w="0"/>
+        <w:tblLook w:firstColumn="1" w:firstRow="1" w:lastColumn="0" w:lastRow="0" w:noHBand="0" w:noVBand="1" w:val="04A0"/>
+        <w:jc w:val="left"/>
+        <w:tblInd w:w="-470" w:type="dxa"/>
+        <w:tblW w:w="10393" w:type="dxa"/>
+      </w:tblPr>
+      <w:tblGrid>
+        <w:gridCol w:w="2880"/>
+        <w:gridCol w:w="2880"/>
+        <w:gridCol w:w="2880"/>
+      </w:tblGrid>
+      <w:tr>
+        <w:trPr>
+          <w:trHeight w:val="170"/>
+        </w:trPr>
+        <w:tc>
+          <w:tcPr>
+            <w:tcW w:type="dxa" w:w="2421"/>
+            <w:shd w:val="clear" w:fill="E2EFD9"/>
+          </w:tcPr>
+          <w:p>
+            <w:r>
+              <w:rPr>
+                <w:rFonts w:ascii="Arial" w:hAnsi="Arial"/>
+                <w:b/>
+                <w:sz w:val="20"/>
+              </w:rPr>
+              <w:t>PARTIDA</w:t>
+            </w:r>
+          </w:p>
+        </w:tc>
+        <w:tc>
+          <w:tcPr>
+            <w:tcW w:type="dxa" w:w="6372"/>
+            <w:shd w:val="clear" w:fill="E2EFD9"/>
+          </w:tcPr>
+          <w:p>
+            <w:r>
+              <w:rPr>
+                <w:rFonts w:ascii="Arial" w:hAnsi="Arial"/>
+                <w:b/>
+                <w:sz w:val="20"/>
+              </w:rPr>
+              <w:t>CONCEPTO</w:t>
+            </w:r>
+          </w:p>
+        </w:tc>
+        <w:tc>
+          <w:tcPr>
+            <w:tcW w:type="dxa" w:w="1565"/>
+            <w:shd w:val="clear" w:fill="E2EFD9"/>
+          </w:tcPr>
+          <w:p>
+            <w:r>
+              <w:rPr>
+                <w:rFonts w:ascii="Arial" w:hAnsi="Arial"/>
+                <w:b/>
+                <w:sz w:val="20"/>
+              </w:rPr>
+              <w:t>IMPORTE (€)</w:t>
+            </w:r>
+          </w:p>
+        </w:tc>
+      </w:tr>
+      <w:tr>
+        <w:trPr>
+          <w:trHeight w:val="170"/>
+        </w:trPr>
+        <w:tc>
+          <w:tcPr>
+            <w:tcW w:type="dxa" w:w="10358"/>
+            <w:gridSpan w:val="3"/>
+          </w:tcPr>
+          <w:p/>
+        </w:tc>
+      </w:tr>
+      <w:tr>
+        <w:trPr>
+          <w:trHeight w:val="170"/>
+        </w:trPr>
+        <w:tc>
+          <w:tcPr>
+            <w:tcW w:type="dxa" w:w="2421"/>
+            <w:vMerge w:val="restart"/>
+            <w:shd w:val="clear" w:fill="E2EFD9"/>
+          </w:tcPr>
+          <w:p>
+            <w:r>
+              <w:rPr>
+                <w:rFonts w:ascii="Arial" w:hAnsi="Arial"/>
+                <w:b/>
+                <w:sz w:val="20"/>
+              </w:rPr>
+              <w:t>PERSONAL</w:t>
+            </w:r>
+          </w:p>
+        </w:tc>
+        <w:tc>
+          <w:tcPr>
+            <w:tcW w:type="dxa" w:w="6372"/>
+          </w:tcPr>
+          <w:p>
+            <w:r>
+              <w:rPr>
+                <w:rFonts w:ascii="Arial" w:hAnsi="Arial"/>
+                <w:sz w:val="20"/>
+              </w:rPr>
+              <w:t>Personal 2024</w:t>
+            </w:r>
+          </w:p>
+        </w:tc>
+        <w:tc>
+          <w:tcPr>
+            <w:tcW w:type="dxa" w:w="1565"/>
+          </w:tcPr>
+          <w:p>
+            <w:r>
+              <w:rPr>
+                <w:rFonts w:ascii="Arial" w:hAnsi="Arial"/>
+                <w:sz w:val="20"/>
+              </w:rPr>
+              <w:t>78.486,68 €</w:t>
+            </w:r>
+          </w:p>
+        </w:tc>
+      </w:tr>
+      <w:tr>
+        <w:trPr>
+          <w:trHeight w:val="170"/>
+        </w:trPr>
+        <w:tc>
+          <w:tcPr>
+            <w:tcW w:type="dxa" w:w="2421"/>
+            <w:vMerge/>
+          </w:tcPr>
+          <w:p/>
+        </w:tc>
+        <w:tc>
+          <w:tcPr>
+            <w:tcW w:type="dxa" w:w="6372"/>
+          </w:tcPr>
+          <w:p/>
+        </w:tc>
+        <w:tc>
+          <w:tcPr>
+            <w:tcW w:type="dxa" w:w="1565"/>
+          </w:tcPr>
+          <w:p/>
+        </w:tc>
+      </w:tr>
+      <w:tr>
+        <w:trPr>
+          <w:trHeight w:val="170"/>
+        </w:trPr>
+        <w:tc>
+          <w:tcPr>
+            <w:tcW w:type="dxa" w:w="2421"/>
+            <w:vMerge/>
+          </w:tcPr>
+          <w:p/>
+        </w:tc>
+        <w:tc>
+          <w:tcPr>
+            <w:tcW w:type="dxa" w:w="6372"/>
+          </w:tcPr>
+          <w:p/>
+        </w:tc>
+        <w:tc>
+          <w:tcPr>
+            <w:tcW w:type="dxa" w:w="1565"/>
+          </w:tcPr>
+          <w:p/>
+        </w:tc>
+      </w:tr>
+      <w:tr>
+        <w:trPr>
+          <w:trHeight w:val="170"/>
+        </w:trPr>
+        <w:tc>
+          <w:tcPr>
+            <w:tcW w:type="dxa" w:w="2421"/>
+            <w:vMerge/>
+          </w:tcPr>
+          <w:p/>
+        </w:tc>
+        <w:tc>
+          <w:tcPr>
+            <w:tcW w:type="dxa" w:w="6372"/>
+          </w:tcPr>
+          <w:p/>
+        </w:tc>
+        <w:tc>
+          <w:tcPr>
+            <w:tcW w:type="dxa" w:w="1565"/>
+          </w:tcPr>
+          <w:p/>
+        </w:tc>
+      </w:tr>
+      <w:tr>
+        <w:trPr>
+          <w:trHeight w:val="170"/>
+        </w:trPr>
+        <w:tc>
+          <w:tcPr>
+            <w:tcW w:type="dxa" w:w="2421"/>
+            <w:vMerge/>
+          </w:tcPr>
+          <w:p/>
+        </w:tc>
+        <w:tc>
+          <w:tcPr>
+            <w:tcW w:type="dxa" w:w="6372"/>
+          </w:tcPr>
+          <w:p/>
+        </w:tc>
+        <w:tc>
+          <w:tcPr>
+            <w:tcW w:type="dxa" w:w="1565"/>
+          </w:tcPr>
+          <w:p/>
+        </w:tc>
+      </w:tr>
+      <w:tr>
+        <w:trPr>
+          <w:trHeight w:val="170"/>
+        </w:trPr>
+        <w:tc>
+          <w:tcPr>
+            <w:tcW w:type="dxa" w:w="2421"/>
+            <w:vMerge/>
+          </w:tcPr>
+          <w:p/>
+        </w:tc>
+        <w:tc>
+          <w:tcPr>
+            <w:tcW w:type="dxa" w:w="6372"/>
+            <w:shd w:val="clear" w:fill="E2EFD9"/>
+          </w:tcPr>
+          <w:p>
+            <w:r>
+              <w:rPr>
+                <w:rFonts w:ascii="Arial" w:hAnsi="Arial"/>
+                <w:b/>
+                <w:sz w:val="20"/>
+              </w:rPr>
+              <w:t>TOTAL PERSONAL</w:t>
+            </w:r>
+          </w:p>
+        </w:tc>
+        <w:tc>
+          <w:tcPr>
+            <w:tcW w:type="dxa" w:w="1565"/>
+          </w:tcPr>
+          <w:p>
+            <w:r>
+              <w:rPr>
+                <w:rFonts w:ascii="Arial" w:hAnsi="Arial"/>
+                <w:b/>
+                <w:sz w:val="20"/>
+              </w:rPr>
+              <w:t>78.486,68 €</w:t>
+            </w:r>
+          </w:p>
+        </w:tc>
+      </w:tr>
+      <w:tr>
+        <w:trPr>
+          <w:trHeight w:val="170"/>
+        </w:trPr>
+        <w:tc>
+          <w:tcPr>
+            <w:tcW w:type="dxa" w:w="2421"/>
+            <w:vMerge w:val="restart"/>
+            <w:shd w:val="clear" w:fill="E2EFD9"/>
+          </w:tcPr>
+          <w:p>
+            <w:r>
+              <w:rPr>
+                <w:rFonts w:ascii="Arial" w:hAnsi="Arial"/>
+                <w:b/>
+                <w:sz w:val="20"/>
+              </w:rPr>
+              <w:t>AMORTIZACIÓN DE ACTIVOS MATERIALES E INMATERIALES</w:t>
+            </w:r>
+          </w:p>
+        </w:tc>
+        <w:tc>
+          <w:tcPr>
+            <w:tcW w:type="dxa" w:w="6372"/>
+          </w:tcPr>
+          <w:p/>
+        </w:tc>
+        <w:tc>
+          <w:tcPr>
+            <w:tcW w:type="dxa" w:w="1565"/>
+          </w:tcPr>
+          <w:p/>
+        </w:tc>
+      </w:tr>
+      <w:tr>
+        <w:trPr>
+          <w:trHeight w:val="170"/>
+        </w:trPr>
+        <w:tc>
+          <w:tcPr>
+            <w:tcW w:type="dxa" w:w="2421"/>
+            <w:vMerge/>
+          </w:tcPr>
+          <w:p/>
+        </w:tc>
+        <w:tc>
+          <w:tcPr>
+            <w:tcW w:type="dxa" w:w="6372"/>
+          </w:tcPr>
+          <w:p/>
+        </w:tc>
+        <w:tc>
+          <w:tcPr>
+            <w:tcW w:type="dxa" w:w="1565"/>
+          </w:tcPr>
+          <w:p/>
+        </w:tc>
+      </w:tr>
+      <w:tr>
+        <w:trPr>
+          <w:trHeight w:val="170"/>
+        </w:trPr>
+        <w:tc>
+          <w:tcPr>
+            <w:tcW w:type="dxa" w:w="2421"/>
+            <w:vMerge/>
+          </w:tcPr>
+          <w:p/>
+        </w:tc>
+        <w:tc>
+          <w:tcPr>
+            <w:tcW w:type="dxa" w:w="6372"/>
+          </w:tcPr>
+          <w:p/>
+        </w:tc>
+        <w:tc>
+          <w:tcPr>
+            <w:tcW w:type="dxa" w:w="1565"/>
+          </w:tcPr>
+          <w:p/>
+        </w:tc>
+      </w:tr>
+      <w:tr>
+        <w:trPr>
+          <w:trHeight w:val="170"/>
+        </w:trPr>
+        <w:tc>
+          <w:tcPr>
+            <w:tcW w:type="dxa" w:w="2421"/>
+            <w:vMerge/>
+          </w:tcPr>
+          <w:p/>
+        </w:tc>
+        <w:tc>
+          <w:tcPr>
+            <w:tcW w:type="dxa" w:w="6372"/>
+          </w:tcPr>
+          <w:p/>
+        </w:tc>
+        <w:tc>
+          <w:tcPr>
+            <w:tcW w:type="dxa" w:w="1565"/>
+          </w:tcPr>
+          <w:p/>
+        </w:tc>
+      </w:tr>
+      <w:tr>
+        <w:trPr>
+          <w:trHeight w:val="170"/>
+        </w:trPr>
+        <w:tc>
+          <w:tcPr>
+            <w:tcW w:type="dxa" w:w="2421"/>
+            <w:vMerge/>
+          </w:tcPr>
+          <w:p/>
+        </w:tc>
+        <w:tc>
+          <w:tcPr>
+            <w:tcW w:type="dxa" w:w="6372"/>
+          </w:tcPr>
+          <w:p/>
+        </w:tc>
+        <w:tc>
+          <w:tcPr>
+            <w:tcW w:type="dxa" w:w="1565"/>
+          </w:tcPr>
+          <w:p/>
+        </w:tc>
+      </w:tr>
+      <w:tr>
+        <w:trPr>
+          <w:trHeight w:val="170"/>
+        </w:trPr>
+        <w:tc>
+          <w:tcPr>
+            <w:tcW w:type="dxa" w:w="2421"/>
+            <w:vMerge/>
+          </w:tcPr>
+          <w:p/>
+        </w:tc>
+        <w:tc>
+          <w:tcPr>
+            <w:tcW w:type="dxa" w:w="6372"/>
+            <w:shd w:val="clear" w:fill="E2EFD9"/>
+          </w:tcPr>
+          <w:p>
+            <w:r>
+              <w:rPr>
+                <w:rFonts w:ascii="Arial" w:hAnsi="Arial"/>
+                <w:b/>
+                <w:sz w:val="20"/>
+              </w:rPr>
+              <w:t>TOTAL AMORTIZACIONES</w:t>
+            </w:r>
+          </w:p>
+        </w:tc>
+        <w:tc>
+          <w:tcPr>
+            <w:tcW w:type="dxa" w:w="1565"/>
+          </w:tcPr>
+          <w:p/>
+        </w:tc>
+      </w:tr>
+      <w:tr>
+        <w:trPr>
+          <w:trHeight w:val="170"/>
+        </w:trPr>
+        <w:tc>
+          <w:tcPr>
+            <w:tcW w:type="dxa" w:w="2421"/>
+            <w:vMerge w:val="restart"/>
+            <w:shd w:val="clear" w:fill="E2EFD9"/>
+          </w:tcPr>
+          <w:p>
+            <w:r>
+              <w:rPr>
+                <w:rFonts w:ascii="Arial" w:hAnsi="Arial"/>
+                <w:b/>
+                <w:sz w:val="20"/>
+              </w:rPr>
+              <w:t>MATERIAL FUNGIBLE</w:t>
+            </w:r>
+          </w:p>
+        </w:tc>
+        <w:tc>
+          <w:tcPr>
+            <w:tcW w:type="dxa" w:w="6372"/>
+          </w:tcPr>
+          <w:p/>
+        </w:tc>
+        <w:tc>
+          <w:tcPr>
+            <w:tcW w:type="dxa" w:w="1565"/>
+          </w:tcPr>
+          <w:p/>
+        </w:tc>
+      </w:tr>
+      <w:tr>
+        <w:trPr>
+          <w:trHeight w:val="170"/>
+        </w:trPr>
+        <w:tc>
+          <w:tcPr>
+            <w:tcW w:type="dxa" w:w="2421"/>
+            <w:vMerge/>
+          </w:tcPr>
+          <w:p/>
+        </w:tc>
+        <w:tc>
+          <w:tcPr>
+            <w:tcW w:type="dxa" w:w="6372"/>
+          </w:tcPr>
+          <w:p/>
+        </w:tc>
+        <w:tc>
+          <w:tcPr>
+            <w:tcW w:type="dxa" w:w="1565"/>
+          </w:tcPr>
+          <w:p/>
+        </w:tc>
+      </w:tr>
+      <w:tr>
+        <w:trPr>
+          <w:trHeight w:val="170"/>
+        </w:trPr>
+        <w:tc>
+          <w:tcPr>
+            <w:tcW w:type="dxa" w:w="2421"/>
+            <w:vMerge/>
+          </w:tcPr>
+          <w:p/>
+        </w:tc>
+        <w:tc>
+          <w:tcPr>
+            <w:tcW w:type="dxa" w:w="6372"/>
+          </w:tcPr>
+          <w:p/>
+        </w:tc>
+        <w:tc>
+          <w:tcPr>
+            <w:tcW w:type="dxa" w:w="1565"/>
+          </w:tcPr>
+          <w:p/>
+        </w:tc>
+      </w:tr>
+      <w:tr>
+        <w:trPr>
+          <w:trHeight w:val="170"/>
+        </w:trPr>
+        <w:tc>
+          <w:tcPr>
+            <w:tcW w:type="dxa" w:w="2421"/>
+            <w:vMerge/>
+          </w:tcPr>
+          <w:p/>
+        </w:tc>
+        <w:tc>
+          <w:tcPr>
+            <w:tcW w:type="dxa" w:w="6372"/>
+          </w:tcPr>
+          <w:p/>
+        </w:tc>
+        <w:tc>
+          <w:tcPr>
+            <w:tcW w:type="dxa" w:w="1565"/>
+          </w:tcPr>
+          <w:p/>
+        </w:tc>
+      </w:tr>
+      <w:tr>
+        <w:trPr>
+          <w:trHeight w:val="170"/>
+        </w:trPr>
+        <w:tc>
+          <w:tcPr>
+            <w:tcW w:type="dxa" w:w="2421"/>
+            <w:vMerge/>
+          </w:tcPr>
+          <w:p/>
+        </w:tc>
+        <w:tc>
+          <w:tcPr>
+            <w:tcW w:type="dxa" w:w="6372"/>
+          </w:tcPr>
+          <w:p/>
+        </w:tc>
+        <w:tc>
+          <w:tcPr>
+            <w:tcW w:type="dxa" w:w="1565"/>
+          </w:tcPr>
+          <w:p/>
+        </w:tc>
+      </w:tr>
+      <w:tr>
+        <w:trPr>
+          <w:trHeight w:val="170"/>
+        </w:trPr>
+        <w:tc>
+          <w:tcPr>
+            <w:tcW w:type="dxa" w:w="2421"/>
+            <w:vMerge/>
+          </w:tcPr>
+          <w:p/>
+        </w:tc>
+        <w:tc>
+          <w:tcPr>
+            <w:tcW w:type="dxa" w:w="6372"/>
+            <w:shd w:val="clear" w:fill="E2EFD9"/>
+          </w:tcPr>
+          <w:p>
+            <w:r>
+              <w:rPr>
+                <w:rFonts w:ascii="Arial" w:hAnsi="Arial"/>
+                <w:b/>
+                <w:sz w:val="20"/>
+              </w:rPr>
+              <w:t>TOTAL MATERIAL</w:t>
+            </w:r>
+          </w:p>
+        </w:tc>
+        <w:tc>
+          <w:tcPr>
+            <w:tcW w:type="dxa" w:w="1565"/>
+          </w:tcPr>
+          <w:p/>
+        </w:tc>
+      </w:tr>
+      <w:tr>
+        <w:trPr>
+          <w:trHeight w:val="170"/>
+        </w:trPr>
+        <w:tc>
+          <w:tcPr>
+            <w:tcW w:type="dxa" w:w="2421"/>
+            <w:vMerge w:val="restart"/>
+            <w:shd w:val="clear" w:fill="E2EFD9"/>
+          </w:tcPr>
+          <w:p>
+            <w:r>
+              <w:rPr>
+                <w:rFonts w:ascii="Arial" w:hAnsi="Arial"/>
+                <w:b/>
+                <w:sz w:val="20"/>
+              </w:rPr>
+              <w:t>COLABORACIONES EXTERNAS</w:t>
+            </w:r>
+          </w:p>
+        </w:tc>
+        <w:tc>
+          <w:tcPr>
+            <w:tcW w:type="dxa" w:w="6372"/>
+          </w:tcPr>
+          <w:p/>
+        </w:tc>
+        <w:tc>
+          <w:tcPr>
+            <w:tcW w:type="dxa" w:w="1565"/>
+          </w:tcPr>
+          <w:p/>
+        </w:tc>
+      </w:tr>
+      <w:tr>
+        <w:trPr>
+          <w:trHeight w:val="170"/>
+        </w:trPr>
+        <w:tc>
+          <w:tcPr>
+            <w:tcW w:type="dxa" w:w="2421"/>
+            <w:vMerge/>
+          </w:tcPr>
+          <w:p/>
+        </w:tc>
+        <w:tc>
+          <w:tcPr>
+            <w:tcW w:type="dxa" w:w="6372"/>
+          </w:tcPr>
+          <w:p/>
+        </w:tc>
+        <w:tc>
+          <w:tcPr>
+            <w:tcW w:type="dxa" w:w="1565"/>
+          </w:tcPr>
+          <w:p/>
+        </w:tc>
+      </w:tr>
+      <w:tr>
+        <w:trPr>
+          <w:trHeight w:val="170"/>
+        </w:trPr>
+        <w:tc>
+          <w:tcPr>
+            <w:tcW w:type="dxa" w:w="2421"/>
+            <w:vMerge/>
+          </w:tcPr>
+          <w:p/>
+        </w:tc>
+        <w:tc>
+          <w:tcPr>
+            <w:tcW w:type="dxa" w:w="6372"/>
+          </w:tcPr>
+          <w:p/>
+        </w:tc>
+        <w:tc>
+          <w:tcPr>
+            <w:tcW w:type="dxa" w:w="1565"/>
+          </w:tcPr>
+          <w:p/>
+        </w:tc>
+      </w:tr>
+      <w:tr>
+        <w:trPr>
+          <w:trHeight w:val="170"/>
+        </w:trPr>
+        <w:tc>
+          <w:tcPr>
+            <w:tcW w:type="dxa" w:w="2421"/>
+            <w:vMerge/>
+          </w:tcPr>
+          <w:p/>
+        </w:tc>
+        <w:tc>
+          <w:tcPr>
+            <w:tcW w:type="dxa" w:w="6372"/>
+          </w:tcPr>
+          <w:p/>
+        </w:tc>
+        <w:tc>
+          <w:tcPr>
+            <w:tcW w:type="dxa" w:w="1565"/>
+          </w:tcPr>
+          <w:p/>
+        </w:tc>
+      </w:tr>
+      <w:tr>
+        <w:trPr>
+          <w:trHeight w:val="170"/>
+        </w:trPr>
+        <w:tc>
+          <w:tcPr>
+            <w:tcW w:type="dxa" w:w="2421"/>
+            <w:vMerge/>
+          </w:tcPr>
+          <w:p/>
+        </w:tc>
+        <w:tc>
+          <w:tcPr>
+            <w:tcW w:type="dxa" w:w="6372"/>
+          </w:tcPr>
+          <w:p/>
+        </w:tc>
+        <w:tc>
+          <w:tcPr>
+            <w:tcW w:type="dxa" w:w="1565"/>
+          </w:tcPr>
+          <w:p/>
+        </w:tc>
+      </w:tr>
+      <w:tr>
+        <w:trPr>
+          <w:trHeight w:val="170"/>
+        </w:trPr>
+        <w:tc>
+          <w:tcPr>
+            <w:tcW w:type="dxa" w:w="2421"/>
+            <w:vMerge/>
+          </w:tcPr>
+          <w:p/>
+        </w:tc>
+        <w:tc>
+          <w:tcPr>
+            <w:tcW w:type="dxa" w:w="6372"/>
+            <w:shd w:val="clear" w:fill="E2EFD9"/>
+          </w:tcPr>
+          <w:p>
+            <w:r>
+              <w:rPr>
+                <w:rFonts w:ascii="Arial" w:hAnsi="Arial"/>
+                <w:b/>
+                <w:sz w:val="20"/>
+              </w:rPr>
+              <w:t>TOTAL COLABORACIONES</w:t>
+            </w:r>
+          </w:p>
+        </w:tc>
+        <w:tc>
+          <w:tcPr>
+            <w:tcW w:type="dxa" w:w="1565"/>
+          </w:tcPr>
+          <w:p/>
+        </w:tc>
+      </w:tr>
+      <w:tr>
+        <w:trPr>
+          <w:trHeight w:val="170"/>
+        </w:trPr>
+        <w:tc>
+          <w:tcPr>
+            <w:tcW w:type="dxa" w:w="2421"/>
+            <w:vMerge w:val="restart"/>
+            <w:shd w:val="clear" w:fill="E2EFD9"/>
+          </w:tcPr>
+          <w:p>
+            <w:r>
+              <w:rPr>
+                <w:rFonts w:ascii="Arial" w:hAnsi="Arial"/>
+                <w:b/>
+                <w:sz w:val="20"/>
+              </w:rPr>
+              <w:t>OTROS GASTOS</w:t>
+            </w:r>
+          </w:p>
+        </w:tc>
+        <w:tc>
+          <w:tcPr>
+            <w:tcW w:type="dxa" w:w="6372"/>
+          </w:tcPr>
+          <w:p/>
+        </w:tc>
+        <w:tc>
+          <w:tcPr>
+            <w:tcW w:type="dxa" w:w="1565"/>
+          </w:tcPr>
+          <w:p/>
+        </w:tc>
+      </w:tr>
+      <w:tr>
+        <w:trPr>
+          <w:trHeight w:val="170"/>
+        </w:trPr>
+        <w:tc>
+          <w:tcPr>
+            <w:tcW w:type="dxa" w:w="2421"/>
+            <w:vMerge/>
+          </w:tcPr>
+          <w:p/>
+        </w:tc>
+        <w:tc>
+          <w:tcPr>
+            <w:tcW w:type="dxa" w:w="6372"/>
+          </w:tcPr>
+          <w:p/>
+        </w:tc>
+        <w:tc>
+          <w:tcPr>
+            <w:tcW w:type="dxa" w:w="1565"/>
+          </w:tcPr>
+          <w:p/>
+        </w:tc>
+      </w:tr>
+      <w:tr>
+        <w:trPr>
+          <w:trHeight w:val="170"/>
+        </w:trPr>
+        <w:tc>
+          <w:tcPr>
+            <w:tcW w:type="dxa" w:w="2421"/>
+            <w:vMerge/>
+          </w:tcPr>
+          <w:p/>
+        </w:tc>
+        <w:tc>
+          <w:tcPr>
+            <w:tcW w:type="dxa" w:w="6372"/>
+          </w:tcPr>
+          <w:p/>
+        </w:tc>
+        <w:tc>
+          <w:tcPr>
+            <w:tcW w:type="dxa" w:w="1565"/>
+          </w:tcPr>
+          <w:p/>
+        </w:tc>
+      </w:tr>
+      <w:tr>
+        <w:trPr>
+          <w:trHeight w:val="170"/>
+        </w:trPr>
+        <w:tc>
+          <w:tcPr>
+            <w:tcW w:type="dxa" w:w="2421"/>
+            <w:vMerge/>
+          </w:tcPr>
+          <w:p/>
+        </w:tc>
+        <w:tc>
+          <w:tcPr>
+            <w:tcW w:type="dxa" w:w="6372"/>
+          </w:tcPr>
+          <w:p/>
+        </w:tc>
+        <w:tc>
+          <w:tcPr>
+            <w:tcW w:type="dxa" w:w="1565"/>
+          </w:tcPr>
+          <w:p/>
+        </w:tc>
+      </w:tr>
+      <w:tr>
+        <w:trPr>
+          <w:trHeight w:val="170"/>
+        </w:trPr>
+        <w:tc>
+          <w:tcPr>
+            <w:tcW w:type="dxa" w:w="2421"/>
+            <w:vMerge/>
+          </w:tcPr>
+          <w:p/>
+        </w:tc>
+        <w:tc>
+          <w:tcPr>
+            <w:tcW w:type="dxa" w:w="6372"/>
+          </w:tcPr>
+          <w:p/>
+        </w:tc>
+        <w:tc>
+          <w:tcPr>
+            <w:tcW w:type="dxa" w:w="1565"/>
+          </w:tcPr>
+          <w:p/>
+        </w:tc>
+      </w:tr>
+      <w:tr>
+        <w:trPr>
+          <w:trHeight w:val="170"/>
+        </w:trPr>
+        <w:tc>
+          <w:tcPr>
+            <w:tcW w:type="dxa" w:w="2421"/>
+            <w:vMerge/>
+          </w:tcPr>
+          <w:p/>
+        </w:tc>
+        <w:tc>
+          <w:tcPr>
+            <w:tcW w:type="dxa" w:w="6372"/>
+            <w:shd w:val="clear" w:fill="E2EFD9"/>
+          </w:tcPr>
+          <w:p>
+            <w:r>
+              <w:rPr>
+                <w:rFonts w:ascii="Arial" w:hAnsi="Arial"/>
+                <w:b/>
+                <w:sz w:val="20"/>
+              </w:rPr>
+              <w:t>TOTAL OTROS GASTOS</w:t>
+            </w:r>
+          </w:p>
+        </w:tc>
+        <w:tc>
+          <w:tcPr>
+            <w:tcW w:type="dxa" w:w="1565"/>
+          </w:tcPr>
+          <w:p/>
+        </w:tc>
+      </w:tr>
+      <w:tr>
+        <w:trPr>
+          <w:trHeight w:val="170"/>
+        </w:trPr>
+        <w:tc>
+          <w:tcPr>
+            <w:tcW w:type="dxa" w:w="10358"/>
+            <w:gridSpan w:val="3"/>
+          </w:tcPr>
+          <w:p/>
+        </w:tc>
+      </w:tr>
+      <w:tr>
+        <w:trPr>
+          <w:trHeight w:val="170"/>
+        </w:trPr>
+        <w:tc>
+          <w:tcPr>
+            <w:tcW w:type="dxa" w:w="8793"/>
+            <w:gridSpan w:val="2"/>
+            <w:shd w:val="clear" w:fill="E2EFD9"/>
+          </w:tcPr>
+          <w:p>
+            <w:r>
+              <w:rPr>
+                <w:rFonts w:ascii="Arial" w:hAnsi="Arial"/>
+                <w:b/>
+                <w:sz w:val="20"/>
+              </w:rPr>
+              <w:t>TOTAL IMPORTE SUBCONTRATACIÓN DE LA ENTIDAD COLABORADORA</w:t>
+            </w:r>
+          </w:p>
+        </w:tc>
+        <w:tc>
+          <w:tcPr>
+            <w:tcW w:type="dxa" w:w="1565"/>
+          </w:tcPr>
+          <w:p>
+            <w:r>
+              <w:rPr>
+                <w:rFonts w:ascii="Arial" w:hAnsi="Arial"/>
+                <w:b/>
+                <w:sz w:val="20"/>
+              </w:rPr>
+              <w:t>78.486,68 €</w:t>
+            </w:r>
+          </w:p>
+        </w:tc>
+      </w:tr>
+    </w:tbl>
+    <w:p>
+      <w:r>
+        <w:br w:type="page"/>
+      </w:r>
+    </w:p>
+    <w:p>
+      <w:pPr>
+        <w:spacing w:line="240" w:lineRule="auto"/>
+        <w:ind w:left="-567" w:right="-425"/>
+        <w:jc w:val="both"/>
+      </w:pPr>
+      <w:r>
+        <w:rPr>
+          <w:rFonts w:ascii="Arial" w:hAnsi="Arial"/>
+          <w:b/>
+          <w:sz w:val="20"/>
+        </w:rPr>
+        <w:t>1. IDENTIFICACIÓN DE LA ENTIDAD COLABORADORA:</w:t>
+      </w:r>
+    </w:p>
+    <w:tbl>
+      <w:tblPr>
+        <w:tblStyle w:val="Tablaconcuadrcula"/>
+        <w:tblW w:type="auto" w:w="0"/>
+        <w:tblLook w:firstColumn="1" w:firstRow="1" w:lastColumn="0" w:lastRow="0" w:noHBand="0" w:noVBand="1" w:val="04A0"/>
+        <w:jc w:val="left"/>
+        <w:tblInd w:w="-470" w:type="dxa"/>
+        <w:tblW w:w="10393" w:type="dxa"/>
+      </w:tblPr>
+      <w:tblGrid>
+        <w:gridCol w:w="1728"/>
+        <w:gridCol w:w="1728"/>
+        <w:gridCol w:w="1728"/>
+        <w:gridCol w:w="1728"/>
+        <w:gridCol w:w="1728"/>
+      </w:tblGrid>
+      <w:tr>
+        <w:tc>
+          <w:tcPr>
+            <w:tcW w:type="dxa" w:w="2307"/>
+            <w:shd w:val="clear" w:fill="F2F2F2"/>
+          </w:tcPr>
+          <w:p>
+            <w:r/>
+            <w:r>
+              <w:rPr>
+                <w:rFonts w:ascii="Arial" w:hAnsi="Arial"/>
+                <w:b/>
+                <w:sz w:val="24"/>
+              </w:rPr>
+              <w:t>Razón social</w:t>
+            </w:r>
+          </w:p>
+        </w:tc>
+        <w:tc>
+          <w:tcPr>
+            <w:tcW w:type="dxa" w:w="6094"/>
+            <w:gridSpan w:val="2"/>
+          </w:tcPr>
+          <w:p>
+            <w:r>
+              <w:rPr>
+                <w:rFonts w:ascii="Arial" w:hAnsi="Arial"/>
+                <w:sz w:val="20"/>
+              </w:rPr>
+              <w:t>VICARLI TRUCK S.L.U.</w:t>
+            </w:r>
+          </w:p>
+        </w:tc>
+        <w:tc>
+          <w:tcPr>
+            <w:tcW w:type="dxa" w:w="646"/>
+            <w:shd w:val="clear" w:fill="F2F2F2"/>
+          </w:tcPr>
+          <w:p>
+            <w:r/>
+            <w:r>
+              <w:rPr>
+                <w:rFonts w:ascii="Arial" w:hAnsi="Arial"/>
+                <w:b/>
+                <w:sz w:val="24"/>
+              </w:rPr>
+              <w:t>NIF</w:t>
+            </w:r>
+          </w:p>
+        </w:tc>
+        <w:tc>
+          <w:tcPr>
+            <w:tcW w:type="dxa" w:w="1344"/>
+          </w:tcPr>
+          <w:p>
+            <w:r>
+              <w:rPr>
+                <w:rFonts w:ascii="Arial" w:hAnsi="Arial"/>
+                <w:sz w:val="20"/>
+              </w:rPr>
+              <w:t>B71266340</w:t>
+            </w:r>
+          </w:p>
+        </w:tc>
+      </w:tr>
+      <w:tr>
+        <w:tc>
+          <w:tcPr>
+            <w:tcW w:type="dxa" w:w="2307"/>
+            <w:shd w:val="clear" w:fill="F2F2F2"/>
+          </w:tcPr>
+          <w:p>
+            <w:r/>
+            <w:r>
+              <w:rPr>
+                <w:rFonts w:ascii="Arial" w:hAnsi="Arial"/>
+                <w:b/>
+                <w:sz w:val="22"/>
+              </w:rPr>
+              <w:t>País de la entidad</w:t>
+            </w:r>
+          </w:p>
+        </w:tc>
+        <w:tc>
+          <w:tcPr>
+            <w:tcW w:type="dxa" w:w="6094"/>
+            <w:gridSpan w:val="2"/>
+          </w:tcPr>
+          <w:p>
+            <w:r>
+              <w:rPr>
+                <w:rFonts w:ascii="Arial" w:hAnsi="Arial"/>
+                <w:sz w:val="20"/>
+              </w:rPr>
+              <w:t>España</w:t>
+            </w:r>
+          </w:p>
+        </w:tc>
+        <w:tc>
+          <w:tcPr>
+            <w:tcW w:type="dxa" w:w="646"/>
+            <w:shd w:val="clear" w:fill="F2F2F2"/>
+          </w:tcPr>
+          <w:p>
+            <w:r/>
+            <w:r>
+              <w:rPr>
+                <w:rFonts w:ascii="Arial" w:hAnsi="Arial"/>
+                <w:b/>
+                <w:sz w:val="22"/>
+              </w:rPr>
+              <w:t xml:space="preserve"> </w:t>
+            </w:r>
+          </w:p>
+        </w:tc>
+        <w:tc>
+          <w:tcPr>
+            <w:tcW w:type="dxa" w:w="1344"/>
+          </w:tcPr>
+          <w:p/>
+        </w:tc>
+      </w:tr>
+      <w:tr>
+        <w:tc>
+          <w:tcPr>
+            <w:tcW w:type="dxa" w:w="2307"/>
+            <w:shd w:val="clear" w:fill="F2F2F2"/>
+          </w:tcPr>
+          <w:p>
+            <w:r/>
+            <w:r>
+              <w:rPr>
+                <w:rFonts w:ascii="Arial" w:hAnsi="Arial"/>
+                <w:b/>
+                <w:sz w:val="22"/>
+              </w:rPr>
+              <w:t>Entidad contratante</w:t>
+            </w:r>
+          </w:p>
+        </w:tc>
+        <w:tc>
+          <w:tcPr>
+            <w:tcW w:type="dxa" w:w="6094"/>
+            <w:gridSpan w:val="2"/>
+          </w:tcPr>
+          <w:p>
+            <w:r>
+              <w:rPr>
+                <w:rFonts w:ascii="Arial" w:hAnsi="Arial"/>
+                <w:sz w:val="20"/>
+              </w:rPr>
+              <w:t>Eddie</w:t>
+            </w:r>
+          </w:p>
+        </w:tc>
+        <w:tc>
+          <w:tcPr>
+            <w:tcW w:type="dxa" w:w="646"/>
+            <w:shd w:val="clear" w:fill="F2F2F2"/>
+          </w:tcPr>
+          <w:p>
+            <w:r/>
+            <w:r>
+              <w:rPr>
+                <w:rFonts w:ascii="Arial" w:hAnsi="Arial"/>
+                <w:b/>
+                <w:sz w:val="22"/>
+              </w:rPr>
+              <w:t xml:space="preserve">NIF </w:t>
+            </w:r>
+          </w:p>
+        </w:tc>
+        <w:tc>
+          <w:tcPr>
+            <w:tcW w:type="dxa" w:w="1344"/>
+          </w:tcPr>
+          <w:p>
+            <w:r>
+              <w:rPr>
+                <w:rFonts w:ascii="Arial" w:hAnsi="Arial"/>
+                <w:sz w:val="20"/>
+              </w:rPr>
+              <w:t>12345678A</w:t>
+            </w:r>
+          </w:p>
+        </w:tc>
+      </w:tr>
+      <w:tr>
+        <w:tc>
+          <w:tcPr>
+            <w:tcW w:type="dxa" w:w="2307"/>
+            <w:vMerge w:val="restart"/>
+            <w:shd w:val="clear" w:fill="F2F2F2"/>
+          </w:tcPr>
+          <w:p>
+            <w:r/>
+            <w:r>
+              <w:rPr>
+                <w:rFonts w:ascii="Arial" w:hAnsi="Arial"/>
+                <w:b/>
+                <w:sz w:val="20"/>
+              </w:rPr>
+              <w:t>Ubicación de la Actividad principal del proyecto</w:t>
+            </w:r>
+          </w:p>
+        </w:tc>
+        <w:tc>
+          <w:tcPr>
+            <w:tcW w:type="dxa" w:w="2069"/>
+            <w:shd w:val="clear" w:fill="F2F2F2"/>
+          </w:tcPr>
+          <w:p>
+            <w:r/>
+            <w:r>
+              <w:rPr>
+                <w:rFonts w:ascii="Arial" w:hAnsi="Arial"/>
+                <w:b/>
+                <w:sz w:val="20"/>
+              </w:rPr>
+              <w:t>Localidad</w:t>
+            </w:r>
+          </w:p>
+        </w:tc>
+        <w:tc>
+          <w:tcPr>
+            <w:tcW w:type="dxa" w:w="6015"/>
+            <w:gridSpan w:val="3"/>
+          </w:tcPr>
+          <w:p/>
+        </w:tc>
+      </w:tr>
+      <w:tr>
+        <w:tc>
+          <w:tcPr>
+            <w:tcW w:type="dxa" w:w="2307"/>
+            <w:vMerge/>
+          </w:tcPr>
+          <w:p/>
+        </w:tc>
+        <w:tc>
+          <w:tcPr>
+            <w:tcW w:type="dxa" w:w="2069"/>
+            <w:shd w:val="clear" w:fill="F2F2F2"/>
+          </w:tcPr>
+          <w:p>
+            <w:r/>
+            <w:r>
+              <w:rPr>
+                <w:rFonts w:ascii="Arial" w:hAnsi="Arial"/>
+                <w:b/>
+                <w:sz w:val="20"/>
+              </w:rPr>
+              <w:t>Provincia</w:t>
+            </w:r>
+          </w:p>
+        </w:tc>
+        <w:tc>
+          <w:tcPr>
+            <w:tcW w:type="dxa" w:w="6015"/>
+            <w:gridSpan w:val="3"/>
+          </w:tcPr>
+          <w:p/>
+        </w:tc>
+      </w:tr>
+      <w:tr>
+        <w:tc>
+          <w:tcPr>
+            <w:tcW w:type="dxa" w:w="2307"/>
+            <w:vMerge/>
+          </w:tcPr>
+          <w:p/>
+        </w:tc>
+        <w:tc>
+          <w:tcPr>
+            <w:tcW w:type="dxa" w:w="2069"/>
+            <w:shd w:val="clear" w:fill="F2F2F2"/>
+          </w:tcPr>
+          <w:p>
+            <w:r/>
+            <w:r>
+              <w:rPr>
+                <w:rFonts w:ascii="Arial" w:hAnsi="Arial"/>
+                <w:b/>
+                <w:sz w:val="20"/>
+              </w:rPr>
+              <w:t>País de realización</w:t>
+            </w:r>
+          </w:p>
+        </w:tc>
+        <w:tc>
+          <w:tcPr>
+            <w:tcW w:type="dxa" w:w="6015"/>
+            <w:gridSpan w:val="3"/>
+          </w:tcPr>
+          <w:p/>
+        </w:tc>
+      </w:tr>
+    </w:tbl>
+    <w:p/>
+    <w:p>
+      <w:pPr>
+        <w:ind w:left="-567" w:right="-425"/>
+        <w:jc w:val="both"/>
+      </w:pPr>
+      <w:r>
+        <w:rPr>
+          <w:rFonts w:ascii="Arial" w:hAnsi="Arial"/>
+          <w:b/>
+          <w:sz w:val="20"/>
+        </w:rPr>
+        <w:t>2. JUSTIFICACIÓN Y DESCRIPCIÓN DE LA COLABORACIÓN. DETALLE DE ACTIVIDADES A REALIZAR POR LA ENTIDAD COLABORADORA EN EL PROYECTO:</w:t>
+      </w:r>
+    </w:p>
+    <w:tbl>
+      <w:tblPr>
+        <w:tblStyle w:val="Tablaconcuadrcula"/>
+        <w:tblW w:type="auto" w:w="0"/>
+        <w:tblLook w:firstColumn="1" w:firstRow="1" w:lastColumn="0" w:lastRow="0" w:noHBand="0" w:noVBand="1" w:val="04A0"/>
+        <w:jc w:val="left"/>
+        <w:tblInd w:w="-470" w:type="dxa"/>
+        <w:tblW w:w="10393" w:type="dxa"/>
+      </w:tblPr>
+      <w:tblGrid>
+        <w:gridCol w:w="8640"/>
+      </w:tblGrid>
+      <w:tr>
+        <w:trPr>
+          <w:trHeight w:val="1293"/>
+        </w:trPr>
+        <w:tc>
+          <w:tcPr>
+            <w:tcW w:type="dxa" w:w="8640"/>
+          </w:tcPr>
+          <w:p>
+            <w:r>
+              <w:rPr>
+                <w:rFonts w:ascii="Arial" w:hAnsi="Arial"/>
+                <w:sz w:val="20"/>
+              </w:rPr>
+              <w:t xml:space="preserve"> </w:t>
+            </w:r>
+          </w:p>
+        </w:tc>
+      </w:tr>
+    </w:tbl>
+    <w:p/>
+    <w:p>
+      <w:pPr>
+        <w:ind w:left="-567" w:right="-425"/>
+      </w:pPr>
+      <w:r>
+        <w:rPr>
+          <w:rFonts w:ascii="Arial" w:hAnsi="Arial"/>
+          <w:b/>
+          <w:sz w:val="20"/>
+        </w:rPr>
+        <w:t>3.COSTE DE LA COLABORACIÓN</w:t>
+      </w:r>
+    </w:p>
+    <w:tbl>
+      <w:tblPr>
+        <w:tblStyle w:val="Tablaconcuadrcula"/>
+        <w:tblW w:type="auto" w:w="0"/>
+        <w:tblLook w:firstColumn="1" w:firstRow="1" w:lastColumn="0" w:lastRow="0" w:noHBand="0" w:noVBand="1" w:val="04A0"/>
+        <w:jc w:val="left"/>
+        <w:tblInd w:w="-470" w:type="dxa"/>
+        <w:tblW w:w="10393" w:type="dxa"/>
+      </w:tblPr>
+      <w:tblGrid>
+        <w:gridCol w:w="2880"/>
+        <w:gridCol w:w="2880"/>
+        <w:gridCol w:w="2880"/>
+      </w:tblGrid>
+      <w:tr>
+        <w:trPr>
+          <w:trHeight w:val="170"/>
+        </w:trPr>
+        <w:tc>
+          <w:tcPr>
+            <w:tcW w:type="dxa" w:w="2421"/>
+            <w:shd w:val="clear" w:fill="E2EFD9"/>
+          </w:tcPr>
+          <w:p>
+            <w:r>
+              <w:rPr>
+                <w:rFonts w:ascii="Arial" w:hAnsi="Arial"/>
+                <w:b/>
+                <w:sz w:val="20"/>
+              </w:rPr>
+              <w:t>PARTIDA</w:t>
+            </w:r>
+          </w:p>
+        </w:tc>
+        <w:tc>
+          <w:tcPr>
+            <w:tcW w:type="dxa" w:w="6372"/>
+            <w:shd w:val="clear" w:fill="E2EFD9"/>
+          </w:tcPr>
+          <w:p>
+            <w:r>
+              <w:rPr>
+                <w:rFonts w:ascii="Arial" w:hAnsi="Arial"/>
+                <w:b/>
+                <w:sz w:val="20"/>
+              </w:rPr>
+              <w:t>CONCEPTO</w:t>
+            </w:r>
+          </w:p>
+        </w:tc>
+        <w:tc>
+          <w:tcPr>
+            <w:tcW w:type="dxa" w:w="1565"/>
+            <w:shd w:val="clear" w:fill="E2EFD9"/>
+          </w:tcPr>
+          <w:p>
+            <w:r>
+              <w:rPr>
+                <w:rFonts w:ascii="Arial" w:hAnsi="Arial"/>
+                <w:b/>
+                <w:sz w:val="20"/>
+              </w:rPr>
+              <w:t>IMPORTE (€)</w:t>
+            </w:r>
+          </w:p>
+        </w:tc>
+      </w:tr>
+      <w:tr>
+        <w:trPr>
+          <w:trHeight w:val="170"/>
+        </w:trPr>
+        <w:tc>
+          <w:tcPr>
+            <w:tcW w:type="dxa" w:w="10358"/>
+            <w:gridSpan w:val="3"/>
+          </w:tcPr>
+          <w:p/>
+        </w:tc>
+      </w:tr>
+      <w:tr>
+        <w:trPr>
+          <w:trHeight w:val="170"/>
+        </w:trPr>
+        <w:tc>
+          <w:tcPr>
+            <w:tcW w:type="dxa" w:w="2421"/>
+            <w:vMerge w:val="restart"/>
+            <w:shd w:val="clear" w:fill="E2EFD9"/>
+          </w:tcPr>
+          <w:p>
+            <w:r>
+              <w:rPr>
+                <w:rFonts w:ascii="Arial" w:hAnsi="Arial"/>
+                <w:b/>
+                <w:sz w:val="20"/>
+              </w:rPr>
+              <w:t>PERSONAL</w:t>
+            </w:r>
+          </w:p>
+        </w:tc>
+        <w:tc>
+          <w:tcPr>
+            <w:tcW w:type="dxa" w:w="6372"/>
+          </w:tcPr>
+          <w:p>
+            <w:r>
+              <w:rPr>
+                <w:rFonts w:ascii="Arial" w:hAnsi="Arial"/>
+                <w:sz w:val="20"/>
+              </w:rPr>
+              <w:t>Personal 2024</w:t>
+            </w:r>
+          </w:p>
+        </w:tc>
+        <w:tc>
+          <w:tcPr>
+            <w:tcW w:type="dxa" w:w="1565"/>
+          </w:tcPr>
+          <w:p>
+            <w:r>
+              <w:rPr>
+                <w:rFonts w:ascii="Arial" w:hAnsi="Arial"/>
+                <w:sz w:val="20"/>
+              </w:rPr>
+              <w:t>28.954,38 €</w:t>
+            </w:r>
+          </w:p>
+        </w:tc>
+      </w:tr>
+      <w:tr>
+        <w:trPr>
+          <w:trHeight w:val="170"/>
+        </w:trPr>
+        <w:tc>
+          <w:tcPr>
+            <w:tcW w:type="dxa" w:w="2421"/>
+            <w:vMerge/>
+          </w:tcPr>
+          <w:p/>
+        </w:tc>
+        <w:tc>
+          <w:tcPr>
+            <w:tcW w:type="dxa" w:w="6372"/>
+          </w:tcPr>
+          <w:p/>
+        </w:tc>
+        <w:tc>
+          <w:tcPr>
+            <w:tcW w:type="dxa" w:w="1565"/>
+          </w:tcPr>
+          <w:p/>
+        </w:tc>
+      </w:tr>
+      <w:tr>
+        <w:trPr>
+          <w:trHeight w:val="170"/>
+        </w:trPr>
+        <w:tc>
+          <w:tcPr>
+            <w:tcW w:type="dxa" w:w="2421"/>
+            <w:vMerge/>
+          </w:tcPr>
+          <w:p/>
+        </w:tc>
+        <w:tc>
+          <w:tcPr>
+            <w:tcW w:type="dxa" w:w="6372"/>
+          </w:tcPr>
+          <w:p/>
+        </w:tc>
+        <w:tc>
+          <w:tcPr>
+            <w:tcW w:type="dxa" w:w="1565"/>
+          </w:tcPr>
+          <w:p/>
+        </w:tc>
+      </w:tr>
+      <w:tr>
+        <w:trPr>
+          <w:trHeight w:val="170"/>
+        </w:trPr>
+        <w:tc>
+          <w:tcPr>
+            <w:tcW w:type="dxa" w:w="2421"/>
+            <w:vMerge/>
+          </w:tcPr>
+          <w:p/>
+        </w:tc>
+        <w:tc>
+          <w:tcPr>
+            <w:tcW w:type="dxa" w:w="6372"/>
+          </w:tcPr>
+          <w:p/>
+        </w:tc>
+        <w:tc>
+          <w:tcPr>
+            <w:tcW w:type="dxa" w:w="1565"/>
+          </w:tcPr>
+          <w:p/>
+        </w:tc>
+      </w:tr>
+      <w:tr>
+        <w:trPr>
+          <w:trHeight w:val="170"/>
+        </w:trPr>
+        <w:tc>
+          <w:tcPr>
+            <w:tcW w:type="dxa" w:w="2421"/>
+            <w:vMerge/>
+          </w:tcPr>
+          <w:p/>
+        </w:tc>
+        <w:tc>
+          <w:tcPr>
+            <w:tcW w:type="dxa" w:w="6372"/>
+          </w:tcPr>
+          <w:p/>
+        </w:tc>
+        <w:tc>
+          <w:tcPr>
+            <w:tcW w:type="dxa" w:w="1565"/>
+          </w:tcPr>
+          <w:p/>
+        </w:tc>
+      </w:tr>
+      <w:tr>
+        <w:trPr>
+          <w:trHeight w:val="170"/>
+        </w:trPr>
+        <w:tc>
+          <w:tcPr>
+            <w:tcW w:type="dxa" w:w="2421"/>
+            <w:vMerge/>
+          </w:tcPr>
+          <w:p/>
+        </w:tc>
+        <w:tc>
+          <w:tcPr>
+            <w:tcW w:type="dxa" w:w="6372"/>
+            <w:shd w:val="clear" w:fill="E2EFD9"/>
+          </w:tcPr>
+          <w:p>
+            <w:r>
+              <w:rPr>
+                <w:rFonts w:ascii="Arial" w:hAnsi="Arial"/>
+                <w:b/>
+                <w:sz w:val="20"/>
+              </w:rPr>
+              <w:t>TOTAL PERSONAL</w:t>
+            </w:r>
+          </w:p>
+        </w:tc>
+        <w:tc>
+          <w:tcPr>
+            <w:tcW w:type="dxa" w:w="1565"/>
+          </w:tcPr>
+          <w:p>
+            <w:r>
+              <w:rPr>
+                <w:rFonts w:ascii="Arial" w:hAnsi="Arial"/>
+                <w:b/>
+                <w:sz w:val="20"/>
+              </w:rPr>
+              <w:t>28.954,38 €</w:t>
+            </w:r>
+          </w:p>
+        </w:tc>
+      </w:tr>
+      <w:tr>
+        <w:trPr>
+          <w:trHeight w:val="170"/>
+        </w:trPr>
+        <w:tc>
+          <w:tcPr>
+            <w:tcW w:type="dxa" w:w="2421"/>
+            <w:vMerge w:val="restart"/>
+            <w:shd w:val="clear" w:fill="E2EFD9"/>
+          </w:tcPr>
+          <w:p>
+            <w:r>
+              <w:rPr>
+                <w:rFonts w:ascii="Arial" w:hAnsi="Arial"/>
+                <w:b/>
+                <w:sz w:val="20"/>
+              </w:rPr>
+              <w:t>AMORTIZACIÓN DE ACTIVOS MATERIALES E INMATERIALES</w:t>
+            </w:r>
+          </w:p>
+        </w:tc>
+        <w:tc>
+          <w:tcPr>
+            <w:tcW w:type="dxa" w:w="6372"/>
+          </w:tcPr>
+          <w:p/>
+        </w:tc>
+        <w:tc>
+          <w:tcPr>
+            <w:tcW w:type="dxa" w:w="1565"/>
+          </w:tcPr>
+          <w:p/>
+        </w:tc>
+      </w:tr>
+      <w:tr>
+        <w:trPr>
+          <w:trHeight w:val="170"/>
+        </w:trPr>
+        <w:tc>
+          <w:tcPr>
+            <w:tcW w:type="dxa" w:w="2421"/>
+            <w:vMerge/>
+          </w:tcPr>
+          <w:p/>
+        </w:tc>
+        <w:tc>
+          <w:tcPr>
+            <w:tcW w:type="dxa" w:w="6372"/>
+          </w:tcPr>
+          <w:p/>
+        </w:tc>
+        <w:tc>
+          <w:tcPr>
+            <w:tcW w:type="dxa" w:w="1565"/>
+          </w:tcPr>
+          <w:p/>
+        </w:tc>
+      </w:tr>
+      <w:tr>
+        <w:trPr>
+          <w:trHeight w:val="170"/>
+        </w:trPr>
+        <w:tc>
+          <w:tcPr>
+            <w:tcW w:type="dxa" w:w="2421"/>
+            <w:vMerge/>
+          </w:tcPr>
+          <w:p/>
+        </w:tc>
+        <w:tc>
+          <w:tcPr>
+            <w:tcW w:type="dxa" w:w="6372"/>
+          </w:tcPr>
+          <w:p/>
+        </w:tc>
+        <w:tc>
+          <w:tcPr>
+            <w:tcW w:type="dxa" w:w="1565"/>
+          </w:tcPr>
+          <w:p/>
+        </w:tc>
+      </w:tr>
+      <w:tr>
+        <w:trPr>
+          <w:trHeight w:val="170"/>
+        </w:trPr>
+        <w:tc>
+          <w:tcPr>
+            <w:tcW w:type="dxa" w:w="2421"/>
+            <w:vMerge/>
+          </w:tcPr>
+          <w:p/>
+        </w:tc>
+        <w:tc>
+          <w:tcPr>
+            <w:tcW w:type="dxa" w:w="6372"/>
+          </w:tcPr>
+          <w:p/>
+        </w:tc>
+        <w:tc>
+          <w:tcPr>
+            <w:tcW w:type="dxa" w:w="1565"/>
+          </w:tcPr>
+          <w:p/>
+        </w:tc>
+      </w:tr>
+      <w:tr>
+        <w:trPr>
+          <w:trHeight w:val="170"/>
+        </w:trPr>
+        <w:tc>
+          <w:tcPr>
+            <w:tcW w:type="dxa" w:w="2421"/>
+            <w:vMerge/>
+          </w:tcPr>
+          <w:p/>
+        </w:tc>
+        <w:tc>
+          <w:tcPr>
+            <w:tcW w:type="dxa" w:w="6372"/>
+          </w:tcPr>
+          <w:p/>
+        </w:tc>
+        <w:tc>
+          <w:tcPr>
+            <w:tcW w:type="dxa" w:w="1565"/>
+          </w:tcPr>
+          <w:p/>
+        </w:tc>
+      </w:tr>
+      <w:tr>
+        <w:trPr>
+          <w:trHeight w:val="170"/>
+        </w:trPr>
+        <w:tc>
+          <w:tcPr>
+            <w:tcW w:type="dxa" w:w="2421"/>
+            <w:vMerge/>
+          </w:tcPr>
+          <w:p/>
+        </w:tc>
+        <w:tc>
+          <w:tcPr>
+            <w:tcW w:type="dxa" w:w="6372"/>
+            <w:shd w:val="clear" w:fill="E2EFD9"/>
+          </w:tcPr>
+          <w:p>
+            <w:r>
+              <w:rPr>
+                <w:rFonts w:ascii="Arial" w:hAnsi="Arial"/>
+                <w:b/>
+                <w:sz w:val="20"/>
+              </w:rPr>
+              <w:t>TOTAL AMORTIZACIONES</w:t>
+            </w:r>
+          </w:p>
+        </w:tc>
+        <w:tc>
+          <w:tcPr>
+            <w:tcW w:type="dxa" w:w="1565"/>
+          </w:tcPr>
+          <w:p/>
+        </w:tc>
+      </w:tr>
+      <w:tr>
+        <w:trPr>
+          <w:trHeight w:val="170"/>
+        </w:trPr>
+        <w:tc>
+          <w:tcPr>
+            <w:tcW w:type="dxa" w:w="2421"/>
+            <w:vMerge w:val="restart"/>
+            <w:shd w:val="clear" w:fill="E2EFD9"/>
+          </w:tcPr>
+          <w:p>
+            <w:r>
+              <w:rPr>
+                <w:rFonts w:ascii="Arial" w:hAnsi="Arial"/>
+                <w:b/>
+                <w:sz w:val="20"/>
+              </w:rPr>
+              <w:t>MATERIAL FUNGIBLE</w:t>
+            </w:r>
+          </w:p>
+        </w:tc>
+        <w:tc>
+          <w:tcPr>
+            <w:tcW w:type="dxa" w:w="6372"/>
+          </w:tcPr>
+          <w:p/>
+        </w:tc>
+        <w:tc>
+          <w:tcPr>
+            <w:tcW w:type="dxa" w:w="1565"/>
+          </w:tcPr>
+          <w:p/>
+        </w:tc>
+      </w:tr>
+      <w:tr>
+        <w:trPr>
+          <w:trHeight w:val="170"/>
+        </w:trPr>
+        <w:tc>
+          <w:tcPr>
+            <w:tcW w:type="dxa" w:w="2421"/>
+            <w:vMerge/>
+          </w:tcPr>
+          <w:p/>
+        </w:tc>
+        <w:tc>
+          <w:tcPr>
+            <w:tcW w:type="dxa" w:w="6372"/>
+          </w:tcPr>
+          <w:p/>
+        </w:tc>
+        <w:tc>
+          <w:tcPr>
+            <w:tcW w:type="dxa" w:w="1565"/>
+          </w:tcPr>
+          <w:p/>
+        </w:tc>
+      </w:tr>
+      <w:tr>
+        <w:trPr>
+          <w:trHeight w:val="170"/>
+        </w:trPr>
+        <w:tc>
+          <w:tcPr>
+            <w:tcW w:type="dxa" w:w="2421"/>
+            <w:vMerge/>
+          </w:tcPr>
+          <w:p/>
+        </w:tc>
+        <w:tc>
+          <w:tcPr>
+            <w:tcW w:type="dxa" w:w="6372"/>
+          </w:tcPr>
+          <w:p/>
+        </w:tc>
+        <w:tc>
+          <w:tcPr>
+            <w:tcW w:type="dxa" w:w="1565"/>
+          </w:tcPr>
+          <w:p/>
+        </w:tc>
+      </w:tr>
+      <w:tr>
+        <w:trPr>
+          <w:trHeight w:val="170"/>
+        </w:trPr>
+        <w:tc>
+          <w:tcPr>
+            <w:tcW w:type="dxa" w:w="2421"/>
+            <w:vMerge/>
+          </w:tcPr>
+          <w:p/>
+        </w:tc>
+        <w:tc>
+          <w:tcPr>
+            <w:tcW w:type="dxa" w:w="6372"/>
+          </w:tcPr>
+          <w:p/>
+        </w:tc>
+        <w:tc>
+          <w:tcPr>
+            <w:tcW w:type="dxa" w:w="1565"/>
+          </w:tcPr>
+          <w:p/>
+        </w:tc>
+      </w:tr>
+      <w:tr>
+        <w:trPr>
+          <w:trHeight w:val="170"/>
+        </w:trPr>
+        <w:tc>
+          <w:tcPr>
+            <w:tcW w:type="dxa" w:w="2421"/>
+            <w:vMerge/>
+          </w:tcPr>
+          <w:p/>
+        </w:tc>
+        <w:tc>
+          <w:tcPr>
+            <w:tcW w:type="dxa" w:w="6372"/>
+          </w:tcPr>
+          <w:p/>
+        </w:tc>
+        <w:tc>
+          <w:tcPr>
+            <w:tcW w:type="dxa" w:w="1565"/>
+          </w:tcPr>
+          <w:p/>
+        </w:tc>
+      </w:tr>
+      <w:tr>
+        <w:trPr>
+          <w:trHeight w:val="170"/>
+        </w:trPr>
+        <w:tc>
+          <w:tcPr>
+            <w:tcW w:type="dxa" w:w="2421"/>
+            <w:vMerge/>
+          </w:tcPr>
+          <w:p/>
+        </w:tc>
+        <w:tc>
+          <w:tcPr>
+            <w:tcW w:type="dxa" w:w="6372"/>
+            <w:shd w:val="clear" w:fill="E2EFD9"/>
+          </w:tcPr>
+          <w:p>
+            <w:r>
+              <w:rPr>
+                <w:rFonts w:ascii="Arial" w:hAnsi="Arial"/>
+                <w:b/>
+                <w:sz w:val="20"/>
+              </w:rPr>
+              <w:t>TOTAL MATERIAL</w:t>
+            </w:r>
+          </w:p>
+        </w:tc>
+        <w:tc>
+          <w:tcPr>
+            <w:tcW w:type="dxa" w:w="1565"/>
+          </w:tcPr>
+          <w:p/>
+        </w:tc>
+      </w:tr>
+      <w:tr>
+        <w:trPr>
+          <w:trHeight w:val="170"/>
+        </w:trPr>
+        <w:tc>
+          <w:tcPr>
+            <w:tcW w:type="dxa" w:w="2421"/>
+            <w:vMerge w:val="restart"/>
+            <w:shd w:val="clear" w:fill="E2EFD9"/>
+          </w:tcPr>
+          <w:p>
+            <w:r>
+              <w:rPr>
+                <w:rFonts w:ascii="Arial" w:hAnsi="Arial"/>
+                <w:b/>
+                <w:sz w:val="20"/>
+              </w:rPr>
+              <w:t>COLABORACIONES EXTERNAS</w:t>
+            </w:r>
+          </w:p>
+        </w:tc>
+        <w:tc>
+          <w:tcPr>
+            <w:tcW w:type="dxa" w:w="6372"/>
+          </w:tcPr>
+          <w:p/>
+        </w:tc>
+        <w:tc>
+          <w:tcPr>
+            <w:tcW w:type="dxa" w:w="1565"/>
+          </w:tcPr>
+          <w:p/>
+        </w:tc>
+      </w:tr>
+      <w:tr>
+        <w:trPr>
+          <w:trHeight w:val="170"/>
+        </w:trPr>
+        <w:tc>
+          <w:tcPr>
+            <w:tcW w:type="dxa" w:w="2421"/>
+            <w:vMerge/>
+          </w:tcPr>
+          <w:p/>
+        </w:tc>
+        <w:tc>
+          <w:tcPr>
+            <w:tcW w:type="dxa" w:w="6372"/>
+          </w:tcPr>
+          <w:p/>
+        </w:tc>
+        <w:tc>
+          <w:tcPr>
+            <w:tcW w:type="dxa" w:w="1565"/>
+          </w:tcPr>
+          <w:p/>
+        </w:tc>
+      </w:tr>
+      <w:tr>
+        <w:trPr>
+          <w:trHeight w:val="170"/>
+        </w:trPr>
+        <w:tc>
+          <w:tcPr>
+            <w:tcW w:type="dxa" w:w="2421"/>
+            <w:vMerge/>
+          </w:tcPr>
+          <w:p/>
+        </w:tc>
+        <w:tc>
+          <w:tcPr>
+            <w:tcW w:type="dxa" w:w="6372"/>
+          </w:tcPr>
+          <w:p/>
+        </w:tc>
+        <w:tc>
+          <w:tcPr>
+            <w:tcW w:type="dxa" w:w="1565"/>
+          </w:tcPr>
+          <w:p/>
+        </w:tc>
+      </w:tr>
+      <w:tr>
+        <w:trPr>
+          <w:trHeight w:val="170"/>
+        </w:trPr>
+        <w:tc>
+          <w:tcPr>
+            <w:tcW w:type="dxa" w:w="2421"/>
+            <w:vMerge/>
+          </w:tcPr>
+          <w:p/>
+        </w:tc>
+        <w:tc>
+          <w:tcPr>
+            <w:tcW w:type="dxa" w:w="6372"/>
+          </w:tcPr>
+          <w:p/>
+        </w:tc>
+        <w:tc>
+          <w:tcPr>
+            <w:tcW w:type="dxa" w:w="1565"/>
+          </w:tcPr>
+          <w:p/>
+        </w:tc>
+      </w:tr>
+      <w:tr>
+        <w:trPr>
+          <w:trHeight w:val="170"/>
+        </w:trPr>
+        <w:tc>
+          <w:tcPr>
+            <w:tcW w:type="dxa" w:w="2421"/>
+            <w:vMerge/>
+          </w:tcPr>
+          <w:p/>
+        </w:tc>
+        <w:tc>
+          <w:tcPr>
+            <w:tcW w:type="dxa" w:w="6372"/>
+          </w:tcPr>
+          <w:p/>
+        </w:tc>
+        <w:tc>
+          <w:tcPr>
+            <w:tcW w:type="dxa" w:w="1565"/>
+          </w:tcPr>
+          <w:p/>
+        </w:tc>
+      </w:tr>
+      <w:tr>
+        <w:trPr>
+          <w:trHeight w:val="170"/>
+        </w:trPr>
+        <w:tc>
+          <w:tcPr>
+            <w:tcW w:type="dxa" w:w="2421"/>
+            <w:vMerge/>
+          </w:tcPr>
+          <w:p/>
+        </w:tc>
+        <w:tc>
+          <w:tcPr>
+            <w:tcW w:type="dxa" w:w="6372"/>
+            <w:shd w:val="clear" w:fill="E2EFD9"/>
+          </w:tcPr>
+          <w:p>
+            <w:r>
+              <w:rPr>
+                <w:rFonts w:ascii="Arial" w:hAnsi="Arial"/>
+                <w:b/>
+                <w:sz w:val="20"/>
+              </w:rPr>
+              <w:t>TOTAL COLABORACIONES</w:t>
+            </w:r>
+          </w:p>
+        </w:tc>
+        <w:tc>
+          <w:tcPr>
+            <w:tcW w:type="dxa" w:w="1565"/>
+          </w:tcPr>
+          <w:p/>
+        </w:tc>
+      </w:tr>
+      <w:tr>
+        <w:trPr>
+          <w:trHeight w:val="170"/>
+        </w:trPr>
+        <w:tc>
+          <w:tcPr>
+            <w:tcW w:type="dxa" w:w="2421"/>
+            <w:vMerge w:val="restart"/>
+            <w:shd w:val="clear" w:fill="E2EFD9"/>
+          </w:tcPr>
+          <w:p>
+            <w:r>
+              <w:rPr>
+                <w:rFonts w:ascii="Arial" w:hAnsi="Arial"/>
+                <w:b/>
+                <w:sz w:val="20"/>
+              </w:rPr>
+              <w:t>OTROS GASTOS</w:t>
+            </w:r>
+          </w:p>
+        </w:tc>
+        <w:tc>
+          <w:tcPr>
+            <w:tcW w:type="dxa" w:w="6372"/>
+          </w:tcPr>
+          <w:p/>
+        </w:tc>
+        <w:tc>
+          <w:tcPr>
+            <w:tcW w:type="dxa" w:w="1565"/>
+          </w:tcPr>
+          <w:p/>
+        </w:tc>
+      </w:tr>
+      <w:tr>
+        <w:trPr>
+          <w:trHeight w:val="170"/>
+        </w:trPr>
+        <w:tc>
+          <w:tcPr>
+            <w:tcW w:type="dxa" w:w="2421"/>
+            <w:vMerge/>
+          </w:tcPr>
+          <w:p/>
+        </w:tc>
+        <w:tc>
+          <w:tcPr>
+            <w:tcW w:type="dxa" w:w="6372"/>
+          </w:tcPr>
+          <w:p/>
+        </w:tc>
+        <w:tc>
+          <w:tcPr>
+            <w:tcW w:type="dxa" w:w="1565"/>
+          </w:tcPr>
+          <w:p/>
+        </w:tc>
+      </w:tr>
+      <w:tr>
+        <w:trPr>
+          <w:trHeight w:val="170"/>
+        </w:trPr>
+        <w:tc>
+          <w:tcPr>
+            <w:tcW w:type="dxa" w:w="2421"/>
+            <w:vMerge/>
+          </w:tcPr>
+          <w:p/>
+        </w:tc>
+        <w:tc>
+          <w:tcPr>
+            <w:tcW w:type="dxa" w:w="6372"/>
+          </w:tcPr>
+          <w:p/>
+        </w:tc>
+        <w:tc>
+          <w:tcPr>
+            <w:tcW w:type="dxa" w:w="1565"/>
+          </w:tcPr>
+          <w:p/>
+        </w:tc>
+      </w:tr>
+      <w:tr>
+        <w:trPr>
+          <w:trHeight w:val="170"/>
+        </w:trPr>
+        <w:tc>
+          <w:tcPr>
+            <w:tcW w:type="dxa" w:w="2421"/>
+            <w:vMerge/>
+          </w:tcPr>
+          <w:p/>
+        </w:tc>
+        <w:tc>
+          <w:tcPr>
+            <w:tcW w:type="dxa" w:w="6372"/>
+          </w:tcPr>
+          <w:p/>
+        </w:tc>
+        <w:tc>
+          <w:tcPr>
+            <w:tcW w:type="dxa" w:w="1565"/>
+          </w:tcPr>
+          <w:p/>
+        </w:tc>
+      </w:tr>
+      <w:tr>
+        <w:trPr>
+          <w:trHeight w:val="170"/>
+        </w:trPr>
+        <w:tc>
+          <w:tcPr>
+            <w:tcW w:type="dxa" w:w="2421"/>
+            <w:vMerge/>
+          </w:tcPr>
+          <w:p/>
+        </w:tc>
+        <w:tc>
+          <w:tcPr>
+            <w:tcW w:type="dxa" w:w="6372"/>
+          </w:tcPr>
+          <w:p/>
+        </w:tc>
+        <w:tc>
+          <w:tcPr>
+            <w:tcW w:type="dxa" w:w="1565"/>
+          </w:tcPr>
+          <w:p/>
+        </w:tc>
+      </w:tr>
+      <w:tr>
+        <w:trPr>
+          <w:trHeight w:val="170"/>
+        </w:trPr>
+        <w:tc>
+          <w:tcPr>
+            <w:tcW w:type="dxa" w:w="2421"/>
+            <w:vMerge/>
+          </w:tcPr>
+          <w:p/>
+        </w:tc>
+        <w:tc>
+          <w:tcPr>
+            <w:tcW w:type="dxa" w:w="6372"/>
+            <w:shd w:val="clear" w:fill="E2EFD9"/>
+          </w:tcPr>
+          <w:p>
+            <w:r>
+              <w:rPr>
+                <w:rFonts w:ascii="Arial" w:hAnsi="Arial"/>
+                <w:b/>
+                <w:sz w:val="20"/>
+              </w:rPr>
+              <w:t>TOTAL OTROS GASTOS</w:t>
+            </w:r>
+          </w:p>
+        </w:tc>
+        <w:tc>
+          <w:tcPr>
+            <w:tcW w:type="dxa" w:w="1565"/>
+          </w:tcPr>
+          <w:p/>
+        </w:tc>
+      </w:tr>
+      <w:tr>
+        <w:trPr>
+          <w:trHeight w:val="170"/>
+        </w:trPr>
+        <w:tc>
+          <w:tcPr>
+            <w:tcW w:type="dxa" w:w="10358"/>
+            <w:gridSpan w:val="3"/>
+          </w:tcPr>
+          <w:p/>
+        </w:tc>
+      </w:tr>
+      <w:tr>
+        <w:trPr>
+          <w:trHeight w:val="170"/>
+        </w:trPr>
+        <w:tc>
+          <w:tcPr>
+            <w:tcW w:type="dxa" w:w="8793"/>
+            <w:gridSpan w:val="2"/>
+            <w:shd w:val="clear" w:fill="E2EFD9"/>
+          </w:tcPr>
+          <w:p>
+            <w:r>
+              <w:rPr>
+                <w:rFonts w:ascii="Arial" w:hAnsi="Arial"/>
+                <w:b/>
+                <w:sz w:val="20"/>
+              </w:rPr>
+              <w:t>TOTAL IMPORTE SUBCONTRATACIÓN DE LA ENTIDAD COLABORADORA</w:t>
+            </w:r>
+          </w:p>
+        </w:tc>
+        <w:tc>
+          <w:tcPr>
+            <w:tcW w:type="dxa" w:w="1565"/>
+          </w:tcPr>
+          <w:p>
+            <w:r>
+              <w:rPr>
+                <w:rFonts w:ascii="Arial" w:hAnsi="Arial"/>
+                <w:b/>
+                <w:sz w:val="20"/>
+              </w:rPr>
+              <w:t>28.954,38 €</w:t>
+            </w:r>
+          </w:p>
+        </w:tc>
+      </w:tr>
+    </w:tbl>
+    <w:p>
+      <w:r>
+        <w:br w:type="page"/>
+      </w:r>
+    </w:p>
+    <w:p>
+      <w:pPr>
+        <w:spacing w:line="240" w:lineRule="auto"/>
+        <w:ind w:left="-567" w:right="-425"/>
+        <w:jc w:val="both"/>
+      </w:pPr>
+      <w:r>
+        <w:rPr>
+          <w:rFonts w:ascii="Arial" w:hAnsi="Arial"/>
+          <w:b/>
+          <w:sz w:val="20"/>
+        </w:rPr>
+        <w:t>1. IDENTIFICACIÓN DE LA ENTIDAD COLABORADORA:</w:t>
+      </w:r>
+    </w:p>
+    <w:tbl>
+      <w:tblPr>
+        <w:tblStyle w:val="Tablaconcuadrcula"/>
+        <w:tblW w:type="auto" w:w="0"/>
+        <w:tblLook w:firstColumn="1" w:firstRow="1" w:lastColumn="0" w:lastRow="0" w:noHBand="0" w:noVBand="1" w:val="04A0"/>
+        <w:jc w:val="left"/>
+        <w:tblInd w:w="-470" w:type="dxa"/>
+        <w:tblW w:w="10393" w:type="dxa"/>
+      </w:tblPr>
+      <w:tblGrid>
+        <w:gridCol w:w="1728"/>
+        <w:gridCol w:w="1728"/>
+        <w:gridCol w:w="1728"/>
+        <w:gridCol w:w="1728"/>
+        <w:gridCol w:w="1728"/>
+      </w:tblGrid>
+      <w:tr>
+        <w:tc>
+          <w:tcPr>
+            <w:tcW w:type="dxa" w:w="2307"/>
+            <w:shd w:val="clear" w:fill="F2F2F2"/>
+          </w:tcPr>
+          <w:p>
+            <w:r/>
+            <w:r>
+              <w:rPr>
+                <w:rFonts w:ascii="Arial" w:hAnsi="Arial"/>
+                <w:b/>
+                <w:sz w:val="24"/>
+              </w:rPr>
+              <w:t>Razón social</w:t>
+            </w:r>
+          </w:p>
+        </w:tc>
+        <w:tc>
+          <w:tcPr>
+            <w:tcW w:type="dxa" w:w="6094"/>
+            <w:gridSpan w:val="2"/>
+          </w:tcPr>
+          <w:p>
+            <w:r>
+              <w:rPr>
+                <w:rFonts w:ascii="Arial" w:hAnsi="Arial"/>
+                <w:sz w:val="20"/>
+              </w:rPr>
+              <w:t>ADEREN CONSULTING S.L.</w:t>
+            </w:r>
+          </w:p>
+        </w:tc>
+        <w:tc>
+          <w:tcPr>
+            <w:tcW w:type="dxa" w:w="646"/>
+            <w:shd w:val="clear" w:fill="F2F2F2"/>
+          </w:tcPr>
+          <w:p>
+            <w:r/>
+            <w:r>
+              <w:rPr>
+                <w:rFonts w:ascii="Arial" w:hAnsi="Arial"/>
+                <w:b/>
+                <w:sz w:val="24"/>
+              </w:rPr>
+              <w:t>NIF</w:t>
+            </w:r>
+          </w:p>
+        </w:tc>
+        <w:tc>
+          <w:tcPr>
+            <w:tcW w:type="dxa" w:w="1344"/>
+          </w:tcPr>
+          <w:p>
+            <w:r>
+              <w:rPr>
+                <w:rFonts w:ascii="Arial" w:hAnsi="Arial"/>
+                <w:sz w:val="20"/>
+              </w:rPr>
+              <w:t>B85201424</w:t>
+            </w:r>
+          </w:p>
+        </w:tc>
+      </w:tr>
+      <w:tr>
+        <w:tc>
+          <w:tcPr>
+            <w:tcW w:type="dxa" w:w="2307"/>
+            <w:shd w:val="clear" w:fill="F2F2F2"/>
+          </w:tcPr>
+          <w:p>
+            <w:r/>
+            <w:r>
+              <w:rPr>
+                <w:rFonts w:ascii="Arial" w:hAnsi="Arial"/>
+                <w:b/>
+                <w:sz w:val="22"/>
+              </w:rPr>
+              <w:t>País de la entidad</w:t>
+            </w:r>
+          </w:p>
+        </w:tc>
+        <w:tc>
+          <w:tcPr>
+            <w:tcW w:type="dxa" w:w="6094"/>
+            <w:gridSpan w:val="2"/>
+          </w:tcPr>
+          <w:p>
+            <w:r>
+              <w:rPr>
+                <w:rFonts w:ascii="Arial" w:hAnsi="Arial"/>
+                <w:sz w:val="20"/>
+              </w:rPr>
+              <w:t>España</w:t>
+            </w:r>
+          </w:p>
+        </w:tc>
+        <w:tc>
+          <w:tcPr>
+            <w:tcW w:type="dxa" w:w="646"/>
+            <w:shd w:val="clear" w:fill="F2F2F2"/>
+          </w:tcPr>
+          <w:p>
+            <w:r/>
+            <w:r>
+              <w:rPr>
+                <w:rFonts w:ascii="Arial" w:hAnsi="Arial"/>
+                <w:b/>
+                <w:sz w:val="22"/>
+              </w:rPr>
+              <w:t xml:space="preserve"> </w:t>
+            </w:r>
+          </w:p>
+        </w:tc>
+        <w:tc>
+          <w:tcPr>
+            <w:tcW w:type="dxa" w:w="1344"/>
+          </w:tcPr>
+          <w:p/>
+        </w:tc>
+      </w:tr>
+      <w:tr>
+        <w:tc>
+          <w:tcPr>
+            <w:tcW w:type="dxa" w:w="2307"/>
+            <w:shd w:val="clear" w:fill="F2F2F2"/>
+          </w:tcPr>
+          <w:p>
+            <w:r/>
+            <w:r>
+              <w:rPr>
+                <w:rFonts w:ascii="Arial" w:hAnsi="Arial"/>
+                <w:b/>
+                <w:sz w:val="22"/>
+              </w:rPr>
+              <w:t>Entidad contratante</w:t>
+            </w:r>
+          </w:p>
+        </w:tc>
+        <w:tc>
+          <w:tcPr>
+            <w:tcW w:type="dxa" w:w="6094"/>
+            <w:gridSpan w:val="2"/>
+          </w:tcPr>
+          <w:p>
+            <w:r>
+              <w:rPr>
+                <w:rFonts w:ascii="Arial" w:hAnsi="Arial"/>
+                <w:sz w:val="20"/>
+              </w:rPr>
+              <w:t>Eddie</w:t>
+            </w:r>
+          </w:p>
+        </w:tc>
+        <w:tc>
+          <w:tcPr>
+            <w:tcW w:type="dxa" w:w="646"/>
+            <w:shd w:val="clear" w:fill="F2F2F2"/>
+          </w:tcPr>
+          <w:p>
+            <w:r/>
+            <w:r>
+              <w:rPr>
+                <w:rFonts w:ascii="Arial" w:hAnsi="Arial"/>
+                <w:b/>
+                <w:sz w:val="22"/>
+              </w:rPr>
+              <w:t xml:space="preserve">NIF </w:t>
+            </w:r>
+          </w:p>
+        </w:tc>
+        <w:tc>
+          <w:tcPr>
+            <w:tcW w:type="dxa" w:w="1344"/>
+          </w:tcPr>
+          <w:p>
+            <w:r>
+              <w:rPr>
+                <w:rFonts w:ascii="Arial" w:hAnsi="Arial"/>
+                <w:sz w:val="20"/>
+              </w:rPr>
+              <w:t>12345678A</w:t>
+            </w:r>
+          </w:p>
+        </w:tc>
+      </w:tr>
+      <w:tr>
+        <w:tc>
+          <w:tcPr>
+            <w:tcW w:type="dxa" w:w="2307"/>
+            <w:vMerge w:val="restart"/>
+            <w:shd w:val="clear" w:fill="F2F2F2"/>
+          </w:tcPr>
+          <w:p>
+            <w:r/>
+            <w:r>
+              <w:rPr>
+                <w:rFonts w:ascii="Arial" w:hAnsi="Arial"/>
+                <w:b/>
+                <w:sz w:val="20"/>
+              </w:rPr>
+              <w:t>Ubicación de la Actividad principal del proyecto</w:t>
+            </w:r>
+          </w:p>
+        </w:tc>
+        <w:tc>
+          <w:tcPr>
+            <w:tcW w:type="dxa" w:w="2069"/>
+            <w:shd w:val="clear" w:fill="F2F2F2"/>
+          </w:tcPr>
+          <w:p>
+            <w:r/>
+            <w:r>
+              <w:rPr>
+                <w:rFonts w:ascii="Arial" w:hAnsi="Arial"/>
+                <w:b/>
+                <w:sz w:val="20"/>
+              </w:rPr>
+              <w:t>Localidad</w:t>
+            </w:r>
+          </w:p>
+        </w:tc>
+        <w:tc>
+          <w:tcPr>
+            <w:tcW w:type="dxa" w:w="6015"/>
+            <w:gridSpan w:val="3"/>
+          </w:tcPr>
+          <w:p/>
+        </w:tc>
+      </w:tr>
+      <w:tr>
+        <w:tc>
+          <w:tcPr>
+            <w:tcW w:type="dxa" w:w="2307"/>
+            <w:vMerge/>
+          </w:tcPr>
+          <w:p/>
+        </w:tc>
+        <w:tc>
+          <w:tcPr>
+            <w:tcW w:type="dxa" w:w="2069"/>
+            <w:shd w:val="clear" w:fill="F2F2F2"/>
+          </w:tcPr>
+          <w:p>
+            <w:r/>
+            <w:r>
+              <w:rPr>
+                <w:rFonts w:ascii="Arial" w:hAnsi="Arial"/>
+                <w:b/>
+                <w:sz w:val="20"/>
+              </w:rPr>
+              <w:t>Provincia</w:t>
+            </w:r>
+          </w:p>
+        </w:tc>
+        <w:tc>
+          <w:tcPr>
+            <w:tcW w:type="dxa" w:w="6015"/>
+            <w:gridSpan w:val="3"/>
+          </w:tcPr>
+          <w:p/>
+        </w:tc>
+      </w:tr>
+      <w:tr>
+        <w:tc>
+          <w:tcPr>
+            <w:tcW w:type="dxa" w:w="2307"/>
+            <w:vMerge/>
+          </w:tcPr>
+          <w:p/>
+        </w:tc>
+        <w:tc>
+          <w:tcPr>
+            <w:tcW w:type="dxa" w:w="2069"/>
+            <w:shd w:val="clear" w:fill="F2F2F2"/>
+          </w:tcPr>
+          <w:p>
+            <w:r/>
+            <w:r>
+              <w:rPr>
+                <w:rFonts w:ascii="Arial" w:hAnsi="Arial"/>
+                <w:b/>
+                <w:sz w:val="20"/>
+              </w:rPr>
+              <w:t>País de realización</w:t>
+            </w:r>
+          </w:p>
+        </w:tc>
+        <w:tc>
+          <w:tcPr>
+            <w:tcW w:type="dxa" w:w="6015"/>
+            <w:gridSpan w:val="3"/>
+          </w:tcPr>
+          <w:p/>
+        </w:tc>
+      </w:tr>
+    </w:tbl>
+    <w:p/>
+    <w:p>
+      <w:pPr>
+        <w:ind w:left="-567" w:right="-425"/>
+        <w:jc w:val="both"/>
+      </w:pPr>
+      <w:r>
+        <w:rPr>
+          <w:rFonts w:ascii="Arial" w:hAnsi="Arial"/>
+          <w:b/>
+          <w:sz w:val="20"/>
+        </w:rPr>
+        <w:t>2. JUSTIFICACIÓN Y DESCRIPCIÓN DE LA COLABORACIÓN. DETALLE DE ACTIVIDADES A REALIZAR POR LA ENTIDAD COLABORADORA EN EL PROYECTO:</w:t>
+      </w:r>
+    </w:p>
+    <w:tbl>
+      <w:tblPr>
+        <w:tblStyle w:val="Tablaconcuadrcula"/>
+        <w:tblW w:type="auto" w:w="0"/>
+        <w:tblLook w:firstColumn="1" w:firstRow="1" w:lastColumn="0" w:lastRow="0" w:noHBand="0" w:noVBand="1" w:val="04A0"/>
+        <w:jc w:val="left"/>
+        <w:tblInd w:w="-470" w:type="dxa"/>
+        <w:tblW w:w="10393" w:type="dxa"/>
+      </w:tblPr>
+      <w:tblGrid>
+        <w:gridCol w:w="8640"/>
+      </w:tblGrid>
+      <w:tr>
+        <w:trPr>
+          <w:trHeight w:val="1293"/>
+        </w:trPr>
+        <w:tc>
+          <w:tcPr>
+            <w:tcW w:type="dxa" w:w="8640"/>
+          </w:tcPr>
+          <w:p>
+            <w:r>
+              <w:rPr>
+                <w:rFonts w:ascii="Arial" w:hAnsi="Arial"/>
+                <w:sz w:val="20"/>
+              </w:rPr>
+              <w:t xml:space="preserve"> </w:t>
+            </w:r>
+          </w:p>
+        </w:tc>
+      </w:tr>
+    </w:tbl>
+    <w:p/>
+    <w:p>
+      <w:pPr>
+        <w:ind w:left="-567" w:right="-425"/>
+      </w:pPr>
+      <w:r>
+        <w:rPr>
+          <w:rFonts w:ascii="Arial" w:hAnsi="Arial"/>
+          <w:b/>
+          <w:sz w:val="20"/>
+        </w:rPr>
+        <w:t>3.COSTE DE LA COLABORACIÓN</w:t>
+      </w:r>
+    </w:p>
+    <w:tbl>
+      <w:tblPr>
+        <w:tblStyle w:val="Tablaconcuadrcula"/>
+        <w:tblW w:type="auto" w:w="0"/>
+        <w:tblLook w:firstColumn="1" w:firstRow="1" w:lastColumn="0" w:lastRow="0" w:noHBand="0" w:noVBand="1" w:val="04A0"/>
+        <w:jc w:val="left"/>
+        <w:tblInd w:w="-470" w:type="dxa"/>
+        <w:tblW w:w="10393" w:type="dxa"/>
+      </w:tblPr>
+      <w:tblGrid>
+        <w:gridCol w:w="2880"/>
+        <w:gridCol w:w="2880"/>
+        <w:gridCol w:w="2880"/>
+      </w:tblGrid>
+      <w:tr>
+        <w:trPr>
+          <w:trHeight w:val="170"/>
+        </w:trPr>
+        <w:tc>
+          <w:tcPr>
+            <w:tcW w:type="dxa" w:w="2421"/>
+            <w:shd w:val="clear" w:fill="E2EFD9"/>
+          </w:tcPr>
+          <w:p>
+            <w:r>
+              <w:rPr>
+                <w:rFonts w:ascii="Arial" w:hAnsi="Arial"/>
+                <w:b/>
+                <w:sz w:val="20"/>
+              </w:rPr>
+              <w:t>PARTIDA</w:t>
+            </w:r>
+          </w:p>
+        </w:tc>
+        <w:tc>
+          <w:tcPr>
+            <w:tcW w:type="dxa" w:w="6372"/>
+            <w:shd w:val="clear" w:fill="E2EFD9"/>
+          </w:tcPr>
+          <w:p>
+            <w:r>
+              <w:rPr>
+                <w:rFonts w:ascii="Arial" w:hAnsi="Arial"/>
+                <w:b/>
+                <w:sz w:val="20"/>
+              </w:rPr>
+              <w:t>CONCEPTO</w:t>
+            </w:r>
+          </w:p>
+        </w:tc>
+        <w:tc>
+          <w:tcPr>
+            <w:tcW w:type="dxa" w:w="1565"/>
+            <w:shd w:val="clear" w:fill="E2EFD9"/>
+          </w:tcPr>
+          <w:p>
+            <w:r>
+              <w:rPr>
+                <w:rFonts w:ascii="Arial" w:hAnsi="Arial"/>
+                <w:b/>
+                <w:sz w:val="20"/>
+              </w:rPr>
+              <w:t>IMPORTE (€)</w:t>
+            </w:r>
+          </w:p>
+        </w:tc>
+      </w:tr>
+      <w:tr>
+        <w:trPr>
+          <w:trHeight w:val="170"/>
+        </w:trPr>
+        <w:tc>
+          <w:tcPr>
+            <w:tcW w:type="dxa" w:w="10358"/>
+            <w:gridSpan w:val="3"/>
+          </w:tcPr>
+          <w:p/>
+        </w:tc>
+      </w:tr>
+      <w:tr>
+        <w:trPr>
+          <w:trHeight w:val="170"/>
+        </w:trPr>
+        <w:tc>
+          <w:tcPr>
+            <w:tcW w:type="dxa" w:w="2421"/>
+            <w:vMerge w:val="restart"/>
+            <w:shd w:val="clear" w:fill="E2EFD9"/>
+          </w:tcPr>
+          <w:p>
+            <w:r>
+              <w:rPr>
+                <w:rFonts w:ascii="Arial" w:hAnsi="Arial"/>
+                <w:b/>
+                <w:sz w:val="20"/>
+              </w:rPr>
+              <w:t>PERSONAL</w:t>
+            </w:r>
+          </w:p>
+        </w:tc>
+        <w:tc>
+          <w:tcPr>
+            <w:tcW w:type="dxa" w:w="6372"/>
+          </w:tcPr>
+          <w:p>
+            <w:r>
+              <w:rPr>
+                <w:rFonts w:ascii="Arial" w:hAnsi="Arial"/>
+                <w:sz w:val="20"/>
+              </w:rPr>
+              <w:t>Personal 2024</w:t>
+            </w:r>
+          </w:p>
+        </w:tc>
+        <w:tc>
+          <w:tcPr>
+            <w:tcW w:type="dxa" w:w="1565"/>
+          </w:tcPr>
+          <w:p>
+            <w:r>
+              <w:rPr>
+                <w:rFonts w:ascii="Arial" w:hAnsi="Arial"/>
+                <w:sz w:val="20"/>
+              </w:rPr>
+              <w:t>45.568,92 €</w:t>
+            </w:r>
+          </w:p>
+        </w:tc>
+      </w:tr>
+      <w:tr>
+        <w:trPr>
+          <w:trHeight w:val="170"/>
+        </w:trPr>
+        <w:tc>
+          <w:tcPr>
+            <w:tcW w:type="dxa" w:w="2421"/>
+            <w:vMerge/>
+          </w:tcPr>
+          <w:p/>
+        </w:tc>
+        <w:tc>
+          <w:tcPr>
+            <w:tcW w:type="dxa" w:w="6372"/>
+          </w:tcPr>
+          <w:p/>
+        </w:tc>
+        <w:tc>
+          <w:tcPr>
+            <w:tcW w:type="dxa" w:w="1565"/>
+          </w:tcPr>
+          <w:p/>
+        </w:tc>
+      </w:tr>
+      <w:tr>
+        <w:trPr>
+          <w:trHeight w:val="170"/>
+        </w:trPr>
+        <w:tc>
+          <w:tcPr>
+            <w:tcW w:type="dxa" w:w="2421"/>
+            <w:vMerge/>
+          </w:tcPr>
+          <w:p/>
+        </w:tc>
+        <w:tc>
+          <w:tcPr>
+            <w:tcW w:type="dxa" w:w="6372"/>
+          </w:tcPr>
+          <w:p/>
+        </w:tc>
+        <w:tc>
+          <w:tcPr>
+            <w:tcW w:type="dxa" w:w="1565"/>
+          </w:tcPr>
+          <w:p/>
+        </w:tc>
+      </w:tr>
+      <w:tr>
+        <w:trPr>
+          <w:trHeight w:val="170"/>
+        </w:trPr>
+        <w:tc>
+          <w:tcPr>
+            <w:tcW w:type="dxa" w:w="2421"/>
+            <w:vMerge/>
+          </w:tcPr>
+          <w:p/>
+        </w:tc>
+        <w:tc>
+          <w:tcPr>
+            <w:tcW w:type="dxa" w:w="6372"/>
+          </w:tcPr>
+          <w:p/>
+        </w:tc>
+        <w:tc>
+          <w:tcPr>
+            <w:tcW w:type="dxa" w:w="1565"/>
+          </w:tcPr>
+          <w:p/>
+        </w:tc>
+      </w:tr>
+      <w:tr>
+        <w:trPr>
+          <w:trHeight w:val="170"/>
+        </w:trPr>
+        <w:tc>
+          <w:tcPr>
+            <w:tcW w:type="dxa" w:w="2421"/>
+            <w:vMerge/>
+          </w:tcPr>
+          <w:p/>
+        </w:tc>
+        <w:tc>
+          <w:tcPr>
+            <w:tcW w:type="dxa" w:w="6372"/>
+          </w:tcPr>
+          <w:p/>
+        </w:tc>
+        <w:tc>
+          <w:tcPr>
+            <w:tcW w:type="dxa" w:w="1565"/>
+          </w:tcPr>
+          <w:p/>
+        </w:tc>
+      </w:tr>
+      <w:tr>
+        <w:trPr>
+          <w:trHeight w:val="170"/>
+        </w:trPr>
+        <w:tc>
+          <w:tcPr>
+            <w:tcW w:type="dxa" w:w="2421"/>
+            <w:vMerge/>
+          </w:tcPr>
+          <w:p/>
+        </w:tc>
+        <w:tc>
+          <w:tcPr>
+            <w:tcW w:type="dxa" w:w="6372"/>
+            <w:shd w:val="clear" w:fill="E2EFD9"/>
+          </w:tcPr>
+          <w:p>
+            <w:r>
+              <w:rPr>
+                <w:rFonts w:ascii="Arial" w:hAnsi="Arial"/>
+                <w:b/>
+                <w:sz w:val="20"/>
+              </w:rPr>
+              <w:t>TOTAL PERSONAL</w:t>
+            </w:r>
+          </w:p>
+        </w:tc>
+        <w:tc>
+          <w:tcPr>
+            <w:tcW w:type="dxa" w:w="1565"/>
+          </w:tcPr>
+          <w:p>
+            <w:r>
+              <w:rPr>
+                <w:rFonts w:ascii="Arial" w:hAnsi="Arial"/>
+                <w:b/>
+                <w:sz w:val="20"/>
+              </w:rPr>
+              <w:t>45.568,92 €</w:t>
+            </w:r>
+          </w:p>
+        </w:tc>
+      </w:tr>
+      <w:tr>
+        <w:trPr>
+          <w:trHeight w:val="170"/>
+        </w:trPr>
+        <w:tc>
+          <w:tcPr>
+            <w:tcW w:type="dxa" w:w="2421"/>
+            <w:vMerge w:val="restart"/>
+            <w:shd w:val="clear" w:fill="E2EFD9"/>
+          </w:tcPr>
+          <w:p>
+            <w:r>
+              <w:rPr>
+                <w:rFonts w:ascii="Arial" w:hAnsi="Arial"/>
+                <w:b/>
+                <w:sz w:val="20"/>
+              </w:rPr>
+              <w:t>AMORTIZACIÓN DE ACTIVOS MATERIALES E INMATERIALES</w:t>
+            </w:r>
+          </w:p>
+        </w:tc>
+        <w:tc>
+          <w:tcPr>
+            <w:tcW w:type="dxa" w:w="6372"/>
+          </w:tcPr>
+          <w:p/>
+        </w:tc>
+        <w:tc>
+          <w:tcPr>
+            <w:tcW w:type="dxa" w:w="1565"/>
+          </w:tcPr>
+          <w:p/>
+        </w:tc>
+      </w:tr>
+      <w:tr>
+        <w:trPr>
+          <w:trHeight w:val="170"/>
+        </w:trPr>
+        <w:tc>
+          <w:tcPr>
+            <w:tcW w:type="dxa" w:w="2421"/>
+            <w:vMerge/>
+          </w:tcPr>
+          <w:p/>
+        </w:tc>
+        <w:tc>
+          <w:tcPr>
+            <w:tcW w:type="dxa" w:w="6372"/>
+          </w:tcPr>
+          <w:p/>
+        </w:tc>
+        <w:tc>
+          <w:tcPr>
+            <w:tcW w:type="dxa" w:w="1565"/>
+          </w:tcPr>
+          <w:p/>
+        </w:tc>
+      </w:tr>
+      <w:tr>
+        <w:trPr>
+          <w:trHeight w:val="170"/>
+        </w:trPr>
+        <w:tc>
+          <w:tcPr>
+            <w:tcW w:type="dxa" w:w="2421"/>
+            <w:vMerge/>
+          </w:tcPr>
+          <w:p/>
+        </w:tc>
+        <w:tc>
+          <w:tcPr>
+            <w:tcW w:type="dxa" w:w="6372"/>
+          </w:tcPr>
+          <w:p/>
+        </w:tc>
+        <w:tc>
+          <w:tcPr>
+            <w:tcW w:type="dxa" w:w="1565"/>
+          </w:tcPr>
+          <w:p/>
+        </w:tc>
+      </w:tr>
+      <w:tr>
+        <w:trPr>
+          <w:trHeight w:val="170"/>
+        </w:trPr>
+        <w:tc>
+          <w:tcPr>
+            <w:tcW w:type="dxa" w:w="2421"/>
+            <w:vMerge/>
+          </w:tcPr>
+          <w:p/>
+        </w:tc>
+        <w:tc>
+          <w:tcPr>
+            <w:tcW w:type="dxa" w:w="6372"/>
+          </w:tcPr>
+          <w:p/>
+        </w:tc>
+        <w:tc>
+          <w:tcPr>
+            <w:tcW w:type="dxa" w:w="1565"/>
+          </w:tcPr>
+          <w:p/>
+        </w:tc>
+      </w:tr>
+      <w:tr>
+        <w:trPr>
+          <w:trHeight w:val="170"/>
+        </w:trPr>
+        <w:tc>
+          <w:tcPr>
+            <w:tcW w:type="dxa" w:w="2421"/>
+            <w:vMerge/>
+          </w:tcPr>
+          <w:p/>
+        </w:tc>
+        <w:tc>
+          <w:tcPr>
+            <w:tcW w:type="dxa" w:w="6372"/>
+          </w:tcPr>
+          <w:p/>
+        </w:tc>
+        <w:tc>
+          <w:tcPr>
+            <w:tcW w:type="dxa" w:w="1565"/>
+          </w:tcPr>
+          <w:p/>
+        </w:tc>
+      </w:tr>
+      <w:tr>
+        <w:trPr>
+          <w:trHeight w:val="170"/>
+        </w:trPr>
+        <w:tc>
+          <w:tcPr>
+            <w:tcW w:type="dxa" w:w="2421"/>
+            <w:vMerge/>
+          </w:tcPr>
+          <w:p/>
+        </w:tc>
+        <w:tc>
+          <w:tcPr>
+            <w:tcW w:type="dxa" w:w="6372"/>
+            <w:shd w:val="clear" w:fill="E2EFD9"/>
+          </w:tcPr>
+          <w:p>
+            <w:r>
+              <w:rPr>
+                <w:rFonts w:ascii="Arial" w:hAnsi="Arial"/>
+                <w:b/>
+                <w:sz w:val="20"/>
+              </w:rPr>
+              <w:t>TOTAL AMORTIZACIONES</w:t>
+            </w:r>
+          </w:p>
+        </w:tc>
+        <w:tc>
+          <w:tcPr>
+            <w:tcW w:type="dxa" w:w="1565"/>
+          </w:tcPr>
+          <w:p/>
+        </w:tc>
+      </w:tr>
+      <w:tr>
+        <w:trPr>
+          <w:trHeight w:val="170"/>
+        </w:trPr>
+        <w:tc>
+          <w:tcPr>
+            <w:tcW w:type="dxa" w:w="2421"/>
+            <w:vMerge w:val="restart"/>
+            <w:shd w:val="clear" w:fill="E2EFD9"/>
+          </w:tcPr>
+          <w:p>
+            <w:r>
+              <w:rPr>
+                <w:rFonts w:ascii="Arial" w:hAnsi="Arial"/>
+                <w:b/>
+                <w:sz w:val="20"/>
+              </w:rPr>
+              <w:t>MATERIAL FUNGIBLE</w:t>
+            </w:r>
+          </w:p>
+        </w:tc>
+        <w:tc>
+          <w:tcPr>
+            <w:tcW w:type="dxa" w:w="6372"/>
+          </w:tcPr>
+          <w:p/>
+        </w:tc>
+        <w:tc>
+          <w:tcPr>
+            <w:tcW w:type="dxa" w:w="1565"/>
+          </w:tcPr>
+          <w:p/>
+        </w:tc>
+      </w:tr>
+      <w:tr>
+        <w:trPr>
+          <w:trHeight w:val="170"/>
+        </w:trPr>
+        <w:tc>
+          <w:tcPr>
+            <w:tcW w:type="dxa" w:w="2421"/>
+            <w:vMerge/>
+          </w:tcPr>
+          <w:p/>
+        </w:tc>
+        <w:tc>
+          <w:tcPr>
+            <w:tcW w:type="dxa" w:w="6372"/>
+          </w:tcPr>
+          <w:p/>
+        </w:tc>
+        <w:tc>
+          <w:tcPr>
+            <w:tcW w:type="dxa" w:w="1565"/>
+          </w:tcPr>
+          <w:p/>
+        </w:tc>
+      </w:tr>
+      <w:tr>
+        <w:trPr>
+          <w:trHeight w:val="170"/>
+        </w:trPr>
+        <w:tc>
+          <w:tcPr>
+            <w:tcW w:type="dxa" w:w="2421"/>
+            <w:vMerge/>
+          </w:tcPr>
+          <w:p/>
+        </w:tc>
+        <w:tc>
+          <w:tcPr>
+            <w:tcW w:type="dxa" w:w="6372"/>
+          </w:tcPr>
+          <w:p/>
+        </w:tc>
+        <w:tc>
+          <w:tcPr>
+            <w:tcW w:type="dxa" w:w="1565"/>
+          </w:tcPr>
+          <w:p/>
+        </w:tc>
+      </w:tr>
+      <w:tr>
+        <w:trPr>
+          <w:trHeight w:val="170"/>
+        </w:trPr>
+        <w:tc>
+          <w:tcPr>
+            <w:tcW w:type="dxa" w:w="2421"/>
+            <w:vMerge/>
+          </w:tcPr>
+          <w:p/>
+        </w:tc>
+        <w:tc>
+          <w:tcPr>
+            <w:tcW w:type="dxa" w:w="6372"/>
+          </w:tcPr>
+          <w:p/>
+        </w:tc>
+        <w:tc>
+          <w:tcPr>
+            <w:tcW w:type="dxa" w:w="1565"/>
+          </w:tcPr>
+          <w:p/>
+        </w:tc>
+      </w:tr>
+      <w:tr>
+        <w:trPr>
+          <w:trHeight w:val="170"/>
+        </w:trPr>
+        <w:tc>
+          <w:tcPr>
+            <w:tcW w:type="dxa" w:w="2421"/>
+            <w:vMerge/>
+          </w:tcPr>
+          <w:p/>
+        </w:tc>
+        <w:tc>
+          <w:tcPr>
+            <w:tcW w:type="dxa" w:w="6372"/>
+          </w:tcPr>
+          <w:p/>
+        </w:tc>
+        <w:tc>
+          <w:tcPr>
+            <w:tcW w:type="dxa" w:w="1565"/>
+          </w:tcPr>
+          <w:p/>
+        </w:tc>
+      </w:tr>
+      <w:tr>
+        <w:trPr>
+          <w:trHeight w:val="170"/>
+        </w:trPr>
+        <w:tc>
+          <w:tcPr>
+            <w:tcW w:type="dxa" w:w="2421"/>
+            <w:vMerge/>
+          </w:tcPr>
+          <w:p/>
+        </w:tc>
+        <w:tc>
+          <w:tcPr>
+            <w:tcW w:type="dxa" w:w="6372"/>
+            <w:shd w:val="clear" w:fill="E2EFD9"/>
+          </w:tcPr>
+          <w:p>
+            <w:r>
+              <w:rPr>
+                <w:rFonts w:ascii="Arial" w:hAnsi="Arial"/>
+                <w:b/>
+                <w:sz w:val="20"/>
+              </w:rPr>
+              <w:t>TOTAL MATERIAL</w:t>
+            </w:r>
+          </w:p>
+        </w:tc>
+        <w:tc>
+          <w:tcPr>
+            <w:tcW w:type="dxa" w:w="1565"/>
+          </w:tcPr>
+          <w:p/>
+        </w:tc>
+      </w:tr>
+      <w:tr>
+        <w:trPr>
+          <w:trHeight w:val="170"/>
+        </w:trPr>
+        <w:tc>
+          <w:tcPr>
+            <w:tcW w:type="dxa" w:w="2421"/>
+            <w:vMerge w:val="restart"/>
+            <w:shd w:val="clear" w:fill="E2EFD9"/>
+          </w:tcPr>
+          <w:p>
+            <w:r>
+              <w:rPr>
+                <w:rFonts w:ascii="Arial" w:hAnsi="Arial"/>
+                <w:b/>
+                <w:sz w:val="20"/>
+              </w:rPr>
+              <w:t>COLABORACIONES EXTERNAS</w:t>
+            </w:r>
+          </w:p>
+        </w:tc>
+        <w:tc>
+          <w:tcPr>
+            <w:tcW w:type="dxa" w:w="6372"/>
+          </w:tcPr>
+          <w:p/>
+        </w:tc>
+        <w:tc>
+          <w:tcPr>
+            <w:tcW w:type="dxa" w:w="1565"/>
+          </w:tcPr>
+          <w:p/>
+        </w:tc>
+      </w:tr>
+      <w:tr>
+        <w:trPr>
+          <w:trHeight w:val="170"/>
+        </w:trPr>
+        <w:tc>
+          <w:tcPr>
+            <w:tcW w:type="dxa" w:w="2421"/>
+            <w:vMerge/>
+          </w:tcPr>
+          <w:p/>
+        </w:tc>
+        <w:tc>
+          <w:tcPr>
+            <w:tcW w:type="dxa" w:w="6372"/>
+          </w:tcPr>
+          <w:p/>
+        </w:tc>
+        <w:tc>
+          <w:tcPr>
+            <w:tcW w:type="dxa" w:w="1565"/>
+          </w:tcPr>
+          <w:p/>
+        </w:tc>
+      </w:tr>
+      <w:tr>
+        <w:trPr>
+          <w:trHeight w:val="170"/>
+        </w:trPr>
+        <w:tc>
+          <w:tcPr>
+            <w:tcW w:type="dxa" w:w="2421"/>
+            <w:vMerge/>
+          </w:tcPr>
+          <w:p/>
+        </w:tc>
+        <w:tc>
+          <w:tcPr>
+            <w:tcW w:type="dxa" w:w="6372"/>
+          </w:tcPr>
+          <w:p/>
+        </w:tc>
+        <w:tc>
+          <w:tcPr>
+            <w:tcW w:type="dxa" w:w="1565"/>
+          </w:tcPr>
+          <w:p/>
+        </w:tc>
+      </w:tr>
+      <w:tr>
+        <w:trPr>
+          <w:trHeight w:val="170"/>
+        </w:trPr>
+        <w:tc>
+          <w:tcPr>
+            <w:tcW w:type="dxa" w:w="2421"/>
+            <w:vMerge/>
+          </w:tcPr>
+          <w:p/>
+        </w:tc>
+        <w:tc>
+          <w:tcPr>
+            <w:tcW w:type="dxa" w:w="6372"/>
+          </w:tcPr>
+          <w:p/>
+        </w:tc>
+        <w:tc>
+          <w:tcPr>
+            <w:tcW w:type="dxa" w:w="1565"/>
+          </w:tcPr>
+          <w:p/>
+        </w:tc>
+      </w:tr>
+      <w:tr>
+        <w:trPr>
+          <w:trHeight w:val="170"/>
+        </w:trPr>
+        <w:tc>
+          <w:tcPr>
+            <w:tcW w:type="dxa" w:w="2421"/>
+            <w:vMerge/>
+          </w:tcPr>
+          <w:p/>
+        </w:tc>
+        <w:tc>
+          <w:tcPr>
+            <w:tcW w:type="dxa" w:w="6372"/>
+          </w:tcPr>
+          <w:p/>
+        </w:tc>
+        <w:tc>
+          <w:tcPr>
+            <w:tcW w:type="dxa" w:w="1565"/>
+          </w:tcPr>
+          <w:p/>
+        </w:tc>
+      </w:tr>
+      <w:tr>
+        <w:trPr>
+          <w:trHeight w:val="170"/>
+        </w:trPr>
+        <w:tc>
+          <w:tcPr>
+            <w:tcW w:type="dxa" w:w="2421"/>
+            <w:vMerge/>
+          </w:tcPr>
+          <w:p/>
+        </w:tc>
+        <w:tc>
+          <w:tcPr>
+            <w:tcW w:type="dxa" w:w="6372"/>
+            <w:shd w:val="clear" w:fill="E2EFD9"/>
+          </w:tcPr>
+          <w:p>
+            <w:r>
+              <w:rPr>
+                <w:rFonts w:ascii="Arial" w:hAnsi="Arial"/>
+                <w:b/>
+                <w:sz w:val="20"/>
+              </w:rPr>
+              <w:t>TOTAL COLABORACIONES</w:t>
+            </w:r>
+          </w:p>
+        </w:tc>
+        <w:tc>
+          <w:tcPr>
+            <w:tcW w:type="dxa" w:w="1565"/>
+          </w:tcPr>
+          <w:p/>
+        </w:tc>
+      </w:tr>
+      <w:tr>
+        <w:trPr>
+          <w:trHeight w:val="170"/>
+        </w:trPr>
+        <w:tc>
+          <w:tcPr>
+            <w:tcW w:type="dxa" w:w="2421"/>
+            <w:vMerge w:val="restart"/>
+            <w:shd w:val="clear" w:fill="E2EFD9"/>
+          </w:tcPr>
+          <w:p>
+            <w:r>
+              <w:rPr>
+                <w:rFonts w:ascii="Arial" w:hAnsi="Arial"/>
+                <w:b/>
+                <w:sz w:val="20"/>
+              </w:rPr>
+              <w:t>OTROS GASTOS</w:t>
+            </w:r>
+          </w:p>
+        </w:tc>
+        <w:tc>
+          <w:tcPr>
+            <w:tcW w:type="dxa" w:w="6372"/>
+          </w:tcPr>
+          <w:p/>
+        </w:tc>
+        <w:tc>
+          <w:tcPr>
+            <w:tcW w:type="dxa" w:w="1565"/>
+          </w:tcPr>
+          <w:p/>
+        </w:tc>
+      </w:tr>
+      <w:tr>
+        <w:trPr>
+          <w:trHeight w:val="170"/>
+        </w:trPr>
+        <w:tc>
+          <w:tcPr>
+            <w:tcW w:type="dxa" w:w="2421"/>
+            <w:vMerge/>
+          </w:tcPr>
+          <w:p/>
+        </w:tc>
+        <w:tc>
+          <w:tcPr>
+            <w:tcW w:type="dxa" w:w="6372"/>
+          </w:tcPr>
+          <w:p/>
+        </w:tc>
+        <w:tc>
+          <w:tcPr>
+            <w:tcW w:type="dxa" w:w="1565"/>
+          </w:tcPr>
+          <w:p/>
+        </w:tc>
+      </w:tr>
+      <w:tr>
+        <w:trPr>
+          <w:trHeight w:val="170"/>
+        </w:trPr>
+        <w:tc>
+          <w:tcPr>
+            <w:tcW w:type="dxa" w:w="2421"/>
+            <w:vMerge/>
+          </w:tcPr>
+          <w:p/>
+        </w:tc>
+        <w:tc>
+          <w:tcPr>
+            <w:tcW w:type="dxa" w:w="6372"/>
+          </w:tcPr>
+          <w:p/>
+        </w:tc>
+        <w:tc>
+          <w:tcPr>
+            <w:tcW w:type="dxa" w:w="1565"/>
+          </w:tcPr>
+          <w:p/>
+        </w:tc>
+      </w:tr>
+      <w:tr>
+        <w:trPr>
+          <w:trHeight w:val="170"/>
+        </w:trPr>
+        <w:tc>
+          <w:tcPr>
+            <w:tcW w:type="dxa" w:w="2421"/>
+            <w:vMerge/>
+          </w:tcPr>
+          <w:p/>
+        </w:tc>
+        <w:tc>
+          <w:tcPr>
+            <w:tcW w:type="dxa" w:w="6372"/>
+          </w:tcPr>
+          <w:p/>
+        </w:tc>
+        <w:tc>
+          <w:tcPr>
+            <w:tcW w:type="dxa" w:w="1565"/>
+          </w:tcPr>
+          <w:p/>
+        </w:tc>
+      </w:tr>
+      <w:tr>
+        <w:trPr>
+          <w:trHeight w:val="170"/>
+        </w:trPr>
+        <w:tc>
+          <w:tcPr>
+            <w:tcW w:type="dxa" w:w="2421"/>
+            <w:vMerge/>
+          </w:tcPr>
+          <w:p/>
+        </w:tc>
+        <w:tc>
+          <w:tcPr>
+            <w:tcW w:type="dxa" w:w="6372"/>
+          </w:tcPr>
+          <w:p/>
+        </w:tc>
+        <w:tc>
+          <w:tcPr>
+            <w:tcW w:type="dxa" w:w="1565"/>
+          </w:tcPr>
+          <w:p/>
+        </w:tc>
+      </w:tr>
+      <w:tr>
+        <w:trPr>
+          <w:trHeight w:val="170"/>
+        </w:trPr>
+        <w:tc>
+          <w:tcPr>
+            <w:tcW w:type="dxa" w:w="2421"/>
+            <w:vMerge/>
+          </w:tcPr>
+          <w:p/>
+        </w:tc>
+        <w:tc>
+          <w:tcPr>
+            <w:tcW w:type="dxa" w:w="6372"/>
+            <w:shd w:val="clear" w:fill="E2EFD9"/>
+          </w:tcPr>
+          <w:p>
+            <w:r>
+              <w:rPr>
+                <w:rFonts w:ascii="Arial" w:hAnsi="Arial"/>
+                <w:b/>
+                <w:sz w:val="20"/>
+              </w:rPr>
+              <w:t>TOTAL OTROS GASTOS</w:t>
+            </w:r>
+          </w:p>
+        </w:tc>
+        <w:tc>
+          <w:tcPr>
+            <w:tcW w:type="dxa" w:w="1565"/>
+          </w:tcPr>
+          <w:p/>
+        </w:tc>
+      </w:tr>
+      <w:tr>
+        <w:trPr>
+          <w:trHeight w:val="170"/>
+        </w:trPr>
+        <w:tc>
+          <w:tcPr>
+            <w:tcW w:type="dxa" w:w="10358"/>
+            <w:gridSpan w:val="3"/>
+          </w:tcPr>
+          <w:p/>
+        </w:tc>
+      </w:tr>
+      <w:tr>
+        <w:trPr>
+          <w:trHeight w:val="170"/>
+        </w:trPr>
+        <w:tc>
+          <w:tcPr>
+            <w:tcW w:type="dxa" w:w="8793"/>
+            <w:gridSpan w:val="2"/>
+            <w:shd w:val="clear" w:fill="E2EFD9"/>
+          </w:tcPr>
+          <w:p>
+            <w:r>
+              <w:rPr>
+                <w:rFonts w:ascii="Arial" w:hAnsi="Arial"/>
+                <w:b/>
+                <w:sz w:val="20"/>
+              </w:rPr>
+              <w:t>TOTAL IMPORTE SUBCONTRATACIÓN DE LA ENTIDAD COLABORADORA</w:t>
+            </w:r>
+          </w:p>
+        </w:tc>
+        <w:tc>
+          <w:tcPr>
+            <w:tcW w:type="dxa" w:w="1565"/>
+          </w:tcPr>
+          <w:p>
+            <w:r>
+              <w:rPr>
+                <w:rFonts w:ascii="Arial" w:hAnsi="Arial"/>
+                <w:b/>
+                <w:sz w:val="20"/>
+              </w:rPr>
+              <w:t>45.568,92 €</w:t>
             </w:r>
           </w:p>
         </w:tc>

</xml_diff>